<commit_message>
Object oriented, methods practised
</commit_message>
<xml_diff>
--- a/JAVA_note_findings.docx
+++ b/JAVA_note_findings.docx
@@ -162,25 +162,14 @@
         </w:rPr>
         <w:t xml:space="preserve">Java is a great </w:t>
       </w:r>
-      <w:proofErr w:type="gramStart"/>
-      <w:r>
-        <w:rPr>
-          <w:b/>
-          <w:bCs/>
-          <w:sz w:val="36"/>
-          <w:szCs w:val="36"/>
-        </w:rPr>
-        <w:t>object oriented</w:t>
-      </w:r>
-      <w:proofErr w:type="gramEnd"/>
-      <w:r>
-        <w:rPr>
-          <w:b/>
-          <w:bCs/>
-          <w:sz w:val="36"/>
-          <w:szCs w:val="36"/>
-        </w:rPr>
-        <w:t xml:space="preserve"> programming language. </w:t>
+      <w:r>
+        <w:rPr>
+          <w:b/>
+          <w:bCs/>
+          <w:sz w:val="36"/>
+          <w:szCs w:val="36"/>
+        </w:rPr>
+        <w:t xml:space="preserve">object oriented programming language. </w:t>
       </w:r>
     </w:p>
     <w:p>
@@ -217,23 +206,7 @@
           <w:sz w:val="36"/>
           <w:szCs w:val="36"/>
         </w:rPr>
-        <w:t xml:space="preserve">Java was created to handle data through the use of </w:t>
-      </w:r>
-      <w:proofErr w:type="gramStart"/>
-      <w:r>
-        <w:rPr>
-          <w:sz w:val="36"/>
-          <w:szCs w:val="36"/>
-        </w:rPr>
-        <w:t>object oriented</w:t>
-      </w:r>
-      <w:proofErr w:type="gramEnd"/>
-      <w:r>
-        <w:rPr>
-          <w:sz w:val="36"/>
-          <w:szCs w:val="36"/>
-        </w:rPr>
-        <w:t xml:space="preserve"> structure. This approach keeps things clean, and fast development. </w:t>
+        <w:t xml:space="preserve">Java was created to handle data through the use of object oriented structure. This approach keeps things clean, and fast development. </w:t>
       </w:r>
     </w:p>
     <w:p>
@@ -430,11 +403,719 @@
     </w:p>
     <w:p>
       <w:pPr>
+        <w:pStyle w:val="ListParagraph"/>
+        <w:rPr>
+          <w:sz w:val="36"/>
+          <w:szCs w:val="36"/>
+        </w:rPr>
+      </w:pPr>
+    </w:p>
+    <w:p>
+      <w:pPr>
+        <w:rPr>
+          <w:sz w:val="36"/>
+          <w:szCs w:val="36"/>
+        </w:rPr>
+      </w:pPr>
+    </w:p>
+    <w:p>
+      <w:pPr>
+        <w:rPr>
+          <w:sz w:val="44"/>
+          <w:szCs w:val="44"/>
+        </w:rPr>
+      </w:pPr>
+      <w:r>
+        <w:rPr>
+          <w:sz w:val="44"/>
+          <w:szCs w:val="44"/>
+        </w:rPr>
+        <w:t>September 12</w:t>
+      </w:r>
+      <w:r>
+        <w:rPr>
+          <w:sz w:val="44"/>
+          <w:szCs w:val="44"/>
+          <w:vertAlign w:val="superscript"/>
+        </w:rPr>
+        <w:t>th</w:t>
+      </w:r>
+      <w:r>
+        <w:rPr>
+          <w:sz w:val="44"/>
+          <w:szCs w:val="44"/>
+        </w:rPr>
+        <w:t xml:space="preserve"> – 2022 notes</w:t>
+      </w:r>
+    </w:p>
+    <w:p>
+      <w:pPr>
+        <w:rPr>
+          <w:sz w:val="44"/>
+          <w:szCs w:val="44"/>
+        </w:rPr>
+      </w:pPr>
+    </w:p>
+    <w:p>
+      <w:pPr>
+        <w:pStyle w:val="ListParagraph"/>
+        <w:numPr>
+          <w:ilvl w:val="0"/>
+          <w:numId w:val="3"/>
+        </w:numPr>
+        <w:rPr>
+          <w:sz w:val="40"/>
+          <w:szCs w:val="40"/>
+        </w:rPr>
+      </w:pPr>
+      <w:r>
+        <w:rPr>
+          <w:sz w:val="40"/>
+          <w:szCs w:val="40"/>
+        </w:rPr>
+        <w:t xml:space="preserve">A compiler is a program that can take Java code and then convert into bytecode, which is something only the machine can understand. </w:t>
+      </w:r>
+    </w:p>
+    <w:p>
+      <w:pPr>
+        <w:pStyle w:val="ListParagraph"/>
+        <w:rPr>
+          <w:sz w:val="40"/>
+          <w:szCs w:val="40"/>
+        </w:rPr>
+      </w:pPr>
+      <w:r>
+        <w:rPr>
+          <w:sz w:val="40"/>
+          <w:szCs w:val="40"/>
+        </w:rPr>
+        <w:t xml:space="preserve"> </w:t>
+      </w:r>
+    </w:p>
+    <w:p>
+      <w:pPr>
+        <w:pStyle w:val="ListParagraph"/>
+        <w:numPr>
+          <w:ilvl w:val="0"/>
+          <w:numId w:val="3"/>
+        </w:numPr>
+        <w:rPr>
+          <w:sz w:val="40"/>
+          <w:szCs w:val="40"/>
+        </w:rPr>
+      </w:pPr>
+      <w:r>
+        <w:rPr>
+          <w:sz w:val="40"/>
+          <w:szCs w:val="40"/>
+        </w:rPr>
+        <w:t xml:space="preserve">Each machine that you write code in whether it be a windows machine, mac machine, or </w:t>
+      </w:r>
+      <w:r>
+        <w:rPr>
+          <w:sz w:val="40"/>
+          <w:szCs w:val="40"/>
+        </w:rPr>
+        <w:t>Linux</w:t>
+      </w:r>
+      <w:r>
+        <w:rPr>
+          <w:sz w:val="40"/>
+          <w:szCs w:val="40"/>
+        </w:rPr>
+        <w:t xml:space="preserve"> machine… the Java </w:t>
+      </w:r>
+      <w:r>
+        <w:rPr>
+          <w:sz w:val="40"/>
+          <w:szCs w:val="40"/>
+        </w:rPr>
+        <w:t>virtual</w:t>
+      </w:r>
+      <w:r>
+        <w:rPr>
+          <w:sz w:val="40"/>
+          <w:szCs w:val="40"/>
+        </w:rPr>
+        <w:t xml:space="preserve"> Machine acts as a interpreter that will allow for code to be written from Java code to bytecode the OS can understand. </w:t>
+      </w:r>
+    </w:p>
+    <w:p>
+      <w:pPr>
+        <w:pStyle w:val="ListParagraph"/>
+        <w:rPr>
+          <w:sz w:val="40"/>
+          <w:szCs w:val="40"/>
+        </w:rPr>
+      </w:pPr>
+    </w:p>
+    <w:p>
+      <w:pPr>
+        <w:rPr>
+          <w:sz w:val="40"/>
+          <w:szCs w:val="40"/>
+        </w:rPr>
+      </w:pPr>
+    </w:p>
+    <w:p>
+      <w:pPr>
+        <w:rPr>
+          <w:sz w:val="40"/>
+          <w:szCs w:val="40"/>
+        </w:rPr>
+      </w:pPr>
+    </w:p>
+    <w:p>
+      <w:pPr>
+        <w:rPr>
+          <w:sz w:val="40"/>
+          <w:szCs w:val="40"/>
+        </w:rPr>
+      </w:pPr>
+    </w:p>
+    <w:p>
+      <w:pPr>
+        <w:rPr>
+          <w:sz w:val="40"/>
+          <w:szCs w:val="40"/>
+        </w:rPr>
+      </w:pPr>
+    </w:p>
+    <w:p>
+      <w:pPr>
+        <w:rPr>
+          <w:b/>
+          <w:bCs/>
+          <w:sz w:val="52"/>
+          <w:szCs w:val="52"/>
+        </w:rPr>
+      </w:pPr>
+      <w:r>
+        <w:rPr>
+          <w:b/>
+          <w:bCs/>
+          <w:sz w:val="52"/>
+          <w:szCs w:val="52"/>
+        </w:rPr>
+        <w:lastRenderedPageBreak/>
+        <w:t xml:space="preserve">Beginning to actually write in Java: </w:t>
+      </w:r>
+    </w:p>
+    <w:p>
+      <w:pPr>
+        <w:rPr>
+          <w:b/>
+          <w:bCs/>
+          <w:sz w:val="44"/>
+          <w:szCs w:val="44"/>
+        </w:rPr>
+      </w:pPr>
+    </w:p>
+    <w:p>
+      <w:pPr>
+        <w:pStyle w:val="ListParagraph"/>
+        <w:numPr>
+          <w:ilvl w:val="0"/>
+          <w:numId w:val="5"/>
+        </w:numPr>
+        <w:rPr>
+          <w:sz w:val="36"/>
+          <w:szCs w:val="36"/>
+        </w:rPr>
+      </w:pPr>
+      <w:r>
+        <w:rPr>
+          <w:b/>
+          <w:bCs/>
+          <w:sz w:val="36"/>
+          <w:szCs w:val="36"/>
+        </w:rPr>
+        <w:t>Java language specification</w:t>
+      </w:r>
+      <w:r>
+        <w:rPr>
+          <w:sz w:val="36"/>
+          <w:szCs w:val="36"/>
+        </w:rPr>
+        <w:t xml:space="preserve">: documentation for following specific rules for Java development. Things like: use an asterisk to multiply two numbers, put a parenthesis after this etc. </w:t>
+      </w:r>
+    </w:p>
+    <w:p>
+      <w:pPr>
+        <w:pStyle w:val="ListParagraph"/>
+        <w:rPr>
+          <w:sz w:val="36"/>
+          <w:szCs w:val="36"/>
+        </w:rPr>
+      </w:pPr>
+      <w:r>
+        <w:rPr>
+          <w:sz w:val="36"/>
+          <w:szCs w:val="36"/>
+        </w:rPr>
+        <w:t xml:space="preserve"> </w:t>
+      </w:r>
+    </w:p>
+    <w:p>
+      <w:pPr>
+        <w:pStyle w:val="ListParagraph"/>
+        <w:numPr>
+          <w:ilvl w:val="0"/>
+          <w:numId w:val="5"/>
+        </w:numPr>
+        <w:rPr>
+          <w:sz w:val="36"/>
+          <w:szCs w:val="36"/>
+        </w:rPr>
+      </w:pPr>
+      <w:r>
+        <w:rPr>
+          <w:b/>
+          <w:bCs/>
+          <w:sz w:val="36"/>
+          <w:szCs w:val="36"/>
+        </w:rPr>
+        <w:t xml:space="preserve">API specification: </w:t>
+      </w:r>
+      <w:r>
         <w:rPr>
           <w:sz w:val="32"/>
           <w:szCs w:val="32"/>
         </w:rPr>
-      </w:pPr>
+        <w:t xml:space="preserve">Thousands, and thousands of specific words used within Java. Words like: listening to button clicks, query databases, etc.  </w:t>
+      </w:r>
+    </w:p>
+    <w:p>
+      <w:pPr>
+        <w:pStyle w:val="ListParagraph"/>
+        <w:rPr>
+          <w:sz w:val="36"/>
+          <w:szCs w:val="36"/>
+        </w:rPr>
+      </w:pPr>
+    </w:p>
+    <w:p>
+      <w:pPr>
+        <w:rPr>
+          <w:sz w:val="36"/>
+          <w:szCs w:val="36"/>
+        </w:rPr>
+      </w:pPr>
+    </w:p>
+    <w:p>
+      <w:pPr>
+        <w:rPr>
+          <w:b/>
+          <w:bCs/>
+          <w:sz w:val="44"/>
+          <w:szCs w:val="44"/>
+        </w:rPr>
+      </w:pPr>
+      <w:r>
+        <w:rPr>
+          <w:b/>
+          <w:bCs/>
+          <w:sz w:val="44"/>
+          <w:szCs w:val="44"/>
+        </w:rPr>
+        <w:t xml:space="preserve">Understanding A simple Java program: </w:t>
+      </w:r>
+    </w:p>
+    <w:p>
+      <w:pPr>
+        <w:rPr>
+          <w:b/>
+          <w:bCs/>
+          <w:sz w:val="44"/>
+          <w:szCs w:val="44"/>
+        </w:rPr>
+      </w:pPr>
+    </w:p>
+    <w:p>
+      <w:pPr>
+        <w:pStyle w:val="ListParagraph"/>
+        <w:numPr>
+          <w:ilvl w:val="0"/>
+          <w:numId w:val="6"/>
+        </w:numPr>
+        <w:rPr>
+          <w:sz w:val="36"/>
+          <w:szCs w:val="36"/>
+        </w:rPr>
+      </w:pPr>
+      <w:r>
+        <w:rPr>
+          <w:sz w:val="36"/>
+          <w:szCs w:val="36"/>
+        </w:rPr>
+        <w:t xml:space="preserve">Everything in Java will have to written as a class. </w:t>
+      </w:r>
+    </w:p>
+    <w:p>
+      <w:pPr>
+        <w:pStyle w:val="ListParagraph"/>
+        <w:rPr>
+          <w:sz w:val="36"/>
+          <w:szCs w:val="36"/>
+        </w:rPr>
+      </w:pPr>
+    </w:p>
+    <w:p>
+      <w:pPr>
+        <w:pStyle w:val="ListParagraph"/>
+        <w:numPr>
+          <w:ilvl w:val="0"/>
+          <w:numId w:val="6"/>
+        </w:numPr>
+        <w:rPr>
+          <w:sz w:val="36"/>
+          <w:szCs w:val="36"/>
+        </w:rPr>
+      </w:pPr>
+      <w:r>
+        <w:rPr>
+          <w:sz w:val="36"/>
+          <w:szCs w:val="36"/>
+        </w:rPr>
+        <w:t xml:space="preserve">No programs will be ran if they are not in a class form. </w:t>
+      </w:r>
+    </w:p>
+    <w:p>
+      <w:pPr>
+        <w:pStyle w:val="ListParagraph"/>
+        <w:rPr>
+          <w:sz w:val="36"/>
+          <w:szCs w:val="36"/>
+        </w:rPr>
+      </w:pPr>
+    </w:p>
+    <w:p>
+      <w:pPr>
+        <w:pStyle w:val="ListParagraph"/>
+        <w:numPr>
+          <w:ilvl w:val="0"/>
+          <w:numId w:val="6"/>
+        </w:numPr>
+        <w:rPr>
+          <w:sz w:val="36"/>
+          <w:szCs w:val="36"/>
+        </w:rPr>
+      </w:pPr>
+      <w:r>
+        <w:rPr>
+          <w:sz w:val="36"/>
+          <w:szCs w:val="36"/>
+        </w:rPr>
+        <w:t xml:space="preserve">Classes will have their attributes and their methods defined within them. (refer to code within </w:t>
+      </w:r>
+      <w:proofErr w:type="spellStart"/>
+      <w:r>
+        <w:rPr>
+          <w:sz w:val="36"/>
+          <w:szCs w:val="36"/>
+        </w:rPr>
+        <w:t>netbeans</w:t>
+      </w:r>
+      <w:proofErr w:type="spellEnd"/>
+      <w:r>
+        <w:rPr>
+          <w:sz w:val="36"/>
+          <w:szCs w:val="36"/>
+        </w:rPr>
+        <w:t>)</w:t>
+      </w:r>
+    </w:p>
+    <w:p>
+      <w:pPr>
+        <w:pStyle w:val="ListParagraph"/>
+        <w:rPr>
+          <w:sz w:val="36"/>
+          <w:szCs w:val="36"/>
+        </w:rPr>
+      </w:pPr>
+    </w:p>
+    <w:p>
+      <w:pPr>
+        <w:rPr>
+          <w:sz w:val="36"/>
+          <w:szCs w:val="36"/>
+        </w:rPr>
+      </w:pPr>
+    </w:p>
+    <w:p>
+      <w:pPr>
+        <w:rPr>
+          <w:sz w:val="36"/>
+          <w:szCs w:val="36"/>
+        </w:rPr>
+      </w:pPr>
+    </w:p>
+    <w:p>
+      <w:pPr>
+        <w:rPr>
+          <w:b/>
+          <w:bCs/>
+          <w:sz w:val="48"/>
+          <w:szCs w:val="48"/>
+        </w:rPr>
+      </w:pPr>
+      <w:r>
+        <w:rPr>
+          <w:b/>
+          <w:bCs/>
+          <w:sz w:val="48"/>
+          <w:szCs w:val="48"/>
+        </w:rPr>
+        <w:lastRenderedPageBreak/>
+        <w:t xml:space="preserve">Looking into Object-Oriented-Programming! </w:t>
+      </w:r>
+    </w:p>
+    <w:p>
+      <w:pPr>
+        <w:rPr>
+          <w:b/>
+          <w:bCs/>
+          <w:sz w:val="48"/>
+          <w:szCs w:val="48"/>
+        </w:rPr>
+      </w:pPr>
+    </w:p>
+    <w:p>
+      <w:pPr>
+        <w:pStyle w:val="ListParagraph"/>
+        <w:numPr>
+          <w:ilvl w:val="0"/>
+          <w:numId w:val="7"/>
+        </w:numPr>
+        <w:rPr>
+          <w:b/>
+          <w:bCs/>
+          <w:sz w:val="40"/>
+          <w:szCs w:val="40"/>
+        </w:rPr>
+      </w:pPr>
+      <w:r>
+        <w:rPr>
+          <w:b/>
+          <w:bCs/>
+          <w:sz w:val="40"/>
+          <w:szCs w:val="40"/>
+        </w:rPr>
+        <w:t>“What it means to be an account”</w:t>
+      </w:r>
+      <w:r>
+        <w:rPr>
+          <w:b/>
+          <w:bCs/>
+        </w:rPr>
+        <w:t xml:space="preserve"> </w:t>
+      </w:r>
+      <w:r>
+        <w:rPr>
+          <w:sz w:val="36"/>
+          <w:szCs w:val="36"/>
+        </w:rPr>
+        <w:t>for the code example a pretend bank account class will be created.</w:t>
+      </w:r>
+    </w:p>
+    <w:p>
+      <w:pPr>
+        <w:pStyle w:val="ListParagraph"/>
+        <w:rPr>
+          <w:b/>
+          <w:bCs/>
+          <w:sz w:val="40"/>
+          <w:szCs w:val="40"/>
+        </w:rPr>
+      </w:pPr>
+      <w:r>
+        <w:rPr>
+          <w:b/>
+          <w:bCs/>
+          <w:sz w:val="40"/>
+          <w:szCs w:val="40"/>
+        </w:rPr>
+        <w:t xml:space="preserve"> </w:t>
+      </w:r>
+    </w:p>
+    <w:p>
+      <w:pPr>
+        <w:pStyle w:val="ListParagraph"/>
+        <w:numPr>
+          <w:ilvl w:val="0"/>
+          <w:numId w:val="7"/>
+        </w:numPr>
+        <w:rPr>
+          <w:sz w:val="40"/>
+          <w:szCs w:val="40"/>
+        </w:rPr>
+      </w:pPr>
+      <w:r>
+        <w:rPr>
+          <w:sz w:val="40"/>
+          <w:szCs w:val="40"/>
+        </w:rPr>
+        <w:t xml:space="preserve">A class will contain it’s fields and methods. </w:t>
+      </w:r>
+    </w:p>
+    <w:p>
+      <w:pPr>
+        <w:pStyle w:val="ListParagraph"/>
+        <w:rPr>
+          <w:sz w:val="40"/>
+          <w:szCs w:val="40"/>
+        </w:rPr>
+      </w:pPr>
+    </w:p>
+    <w:p>
+      <w:pPr>
+        <w:pStyle w:val="ListParagraph"/>
+        <w:numPr>
+          <w:ilvl w:val="0"/>
+          <w:numId w:val="7"/>
+        </w:numPr>
+        <w:rPr>
+          <w:sz w:val="40"/>
+          <w:szCs w:val="40"/>
+        </w:rPr>
+      </w:pPr>
+      <w:r>
+        <w:rPr>
+          <w:sz w:val="40"/>
+          <w:szCs w:val="40"/>
+        </w:rPr>
+        <w:t xml:space="preserve">Data hiding revolves around the keywords: </w:t>
+      </w:r>
+      <w:r>
+        <w:rPr>
+          <w:b/>
+          <w:bCs/>
+          <w:sz w:val="40"/>
+          <w:szCs w:val="40"/>
+        </w:rPr>
+        <w:t xml:space="preserve">default, public, protected, private. </w:t>
+      </w:r>
+      <w:r>
+        <w:rPr>
+          <w:sz w:val="40"/>
+          <w:szCs w:val="40"/>
+        </w:rPr>
+        <w:t xml:space="preserve"> </w:t>
+      </w:r>
+    </w:p>
+    <w:p>
+      <w:pPr>
+        <w:pStyle w:val="ListParagraph"/>
+        <w:rPr>
+          <w:sz w:val="40"/>
+          <w:szCs w:val="40"/>
+        </w:rPr>
+      </w:pPr>
+    </w:p>
+    <w:p>
+      <w:pPr>
+        <w:pStyle w:val="ListParagraph"/>
+        <w:numPr>
+          <w:ilvl w:val="0"/>
+          <w:numId w:val="7"/>
+        </w:numPr>
+        <w:rPr>
+          <w:sz w:val="40"/>
+          <w:szCs w:val="40"/>
+        </w:rPr>
+      </w:pPr>
+      <w:r>
+        <w:rPr>
+          <w:sz w:val="40"/>
+          <w:szCs w:val="40"/>
+        </w:rPr>
+        <w:t xml:space="preserve">For practise purposes variables within the code, access will be set to default. This is not actual practise, be sure to use encapsulation when necessary. </w:t>
+      </w:r>
+    </w:p>
+    <w:p>
+      <w:pPr>
+        <w:pStyle w:val="ListParagraph"/>
+        <w:rPr>
+          <w:sz w:val="40"/>
+          <w:szCs w:val="40"/>
+        </w:rPr>
+      </w:pPr>
+    </w:p>
+    <w:p>
+      <w:pPr>
+        <w:pStyle w:val="ListParagraph"/>
+        <w:numPr>
+          <w:ilvl w:val="0"/>
+          <w:numId w:val="7"/>
+        </w:numPr>
+        <w:rPr>
+          <w:sz w:val="40"/>
+          <w:szCs w:val="40"/>
+        </w:rPr>
+      </w:pPr>
+      <w:r>
+        <w:rPr>
+          <w:sz w:val="40"/>
+          <w:szCs w:val="40"/>
+        </w:rPr>
+        <w:t xml:space="preserve">Packages organize things within Java. </w:t>
+      </w:r>
+      <w:proofErr w:type="spellStart"/>
+      <w:r>
+        <w:rPr>
+          <w:b/>
+          <w:bCs/>
+          <w:sz w:val="40"/>
+          <w:szCs w:val="40"/>
+        </w:rPr>
+        <w:t>Java.base</w:t>
+      </w:r>
+      <w:proofErr w:type="spellEnd"/>
+      <w:r>
+        <w:rPr>
+          <w:b/>
+          <w:bCs/>
+          <w:sz w:val="40"/>
+          <w:szCs w:val="40"/>
+        </w:rPr>
+        <w:t xml:space="preserve"> </w:t>
+      </w:r>
+      <w:r>
+        <w:rPr>
+          <w:sz w:val="40"/>
+          <w:szCs w:val="40"/>
+        </w:rPr>
+        <w:t xml:space="preserve"> will be one of the main modules. </w:t>
+      </w:r>
+    </w:p>
+    <w:p>
+      <w:pPr>
+        <w:pStyle w:val="ListParagraph"/>
+        <w:rPr>
+          <w:sz w:val="40"/>
+          <w:szCs w:val="40"/>
+        </w:rPr>
+      </w:pPr>
+    </w:p>
+    <w:p>
+      <w:pPr>
+        <w:pStyle w:val="ListParagraph"/>
+        <w:numPr>
+          <w:ilvl w:val="0"/>
+          <w:numId w:val="7"/>
+        </w:numPr>
+        <w:rPr>
+          <w:sz w:val="40"/>
+          <w:szCs w:val="40"/>
+        </w:rPr>
+      </w:pPr>
+      <w:r>
+        <w:rPr>
+          <w:sz w:val="40"/>
+          <w:szCs w:val="40"/>
+        </w:rPr>
+        <w:t xml:space="preserve">Refer to code for first basic object oriented practise </w:t>
+      </w:r>
     </w:p>
     <w:sectPr>
       <w:pgSz w:w="12240" w:h="15840"/>
@@ -449,6 +1130,345 @@
 <file path=word/numbering.xml><?xml version="1.0" encoding="utf-8"?>
 <w:numbering xmlns:wpc="http://schemas.microsoft.com/office/word/2010/wordprocessingCanvas" xmlns:cx="http://schemas.microsoft.com/office/drawing/2014/chartex" xmlns:cx1="http://schemas.microsoft.com/office/drawing/2015/9/8/chartex" xmlns:cx2="http://schemas.microsoft.com/office/drawing/2015/10/21/chartex" xmlns:cx3="http://schemas.microsoft.com/office/drawing/2016/5/9/chartex" xmlns:cx4="http://schemas.microsoft.com/office/drawing/2016/5/10/chartex" xmlns:cx5="http://schemas.microsoft.com/office/drawing/2016/5/11/chartex" xmlns:cx6="http://schemas.microsoft.com/office/drawing/2016/5/12/chartex" xmlns:cx7="http://schemas.microsoft.com/office/drawing/2016/5/13/chartex" xmlns:cx8="http://schemas.microsoft.com/office/drawing/2016/5/14/chartex" xmlns:mc="http://schemas.openxmlformats.org/markup-compatibility/2006" xmlns:aink="http://schemas.microsoft.com/office/drawing/2016/ink" xmlns:am3d="http://schemas.microsoft.com/office/drawing/2017/model3d" xmlns:o="urn:schemas-microsoft-com:office:office" xmlns:oel="http://schemas.microsoft.com/office/2019/extlst" xmlns:r="http://schemas.openxmlformats.org/officeDocument/2006/relationships" xmlns:m="http://schemas.openxmlformats.org/officeDocument/2006/math" xmlns:v="urn:schemas-microsoft-com:vml" xmlns:wp14="http://schemas.microsoft.com/office/word/2010/wordprocessingDrawing" xmlns:wp="http://schemas.openxmlformats.org/drawingml/2006/wordprocessingDrawing" xmlns:w10="urn:schemas-microsoft-com:office:word" xmlns:w="http://schemas.openxmlformats.org/wordprocessingml/2006/main" xmlns:w14="http://schemas.microsoft.com/office/word/2010/wordml" xmlns:w15="http://schemas.microsoft.com/office/word/2012/wordml" xmlns:w16cex="http://schemas.microsoft.com/office/word/2018/wordml/cex" xmlns:w16cid="http://schemas.microsoft.com/office/word/2016/wordml/cid" xmlns:w16="http://schemas.microsoft.com/office/word/2018/wordml" xmlns:w16sdtdh="http://schemas.microsoft.com/office/word/2020/wordml/sdtdatahash" xmlns:w16se="http://schemas.microsoft.com/office/word/2015/wordml/symex" xmlns:wpg="http://schemas.microsoft.com/office/word/2010/wordprocessingGroup" xmlns:wpi="http://schemas.microsoft.com/office/word/2010/wordprocessingInk" xmlns:wne="http://schemas.microsoft.com/office/word/2006/wordml" xmlns:wps="http://schemas.microsoft.com/office/word/2010/wordprocessingShape" mc:Ignorable="w14 w15 w16se w16cid w16 w16cex w16sdtdh wp14">
   <w:abstractNum w:abstractNumId="0" w15:restartNumberingAfterBreak="0">
+    <w:nsid w:val="04BD7F27"/>
+    <w:multiLevelType w:val="hybridMultilevel"/>
+    <w:tmpl w:val="A008F726"/>
+    <w:lvl w:ilvl="0" w:tplc="10090001">
+      <w:start w:val="1"/>
+      <w:numFmt w:val="bullet"/>
+      <w:lvlText w:val=""/>
+      <w:lvlJc w:val="left"/>
+      <w:pPr>
+        <w:ind w:left="720" w:hanging="360"/>
+      </w:pPr>
+      <w:rPr>
+        <w:rFonts w:ascii="Symbol" w:hAnsi="Symbol" w:hint="default"/>
+      </w:rPr>
+    </w:lvl>
+    <w:lvl w:ilvl="1" w:tplc="10090003" w:tentative="1">
+      <w:start w:val="1"/>
+      <w:numFmt w:val="bullet"/>
+      <w:lvlText w:val="o"/>
+      <w:lvlJc w:val="left"/>
+      <w:pPr>
+        <w:ind w:left="1440" w:hanging="360"/>
+      </w:pPr>
+      <w:rPr>
+        <w:rFonts w:ascii="Courier New" w:hAnsi="Courier New" w:cs="Courier New" w:hint="default"/>
+      </w:rPr>
+    </w:lvl>
+    <w:lvl w:ilvl="2" w:tplc="10090005" w:tentative="1">
+      <w:start w:val="1"/>
+      <w:numFmt w:val="bullet"/>
+      <w:lvlText w:val=""/>
+      <w:lvlJc w:val="left"/>
+      <w:pPr>
+        <w:ind w:left="2160" w:hanging="360"/>
+      </w:pPr>
+      <w:rPr>
+        <w:rFonts w:ascii="Wingdings" w:hAnsi="Wingdings" w:hint="default"/>
+      </w:rPr>
+    </w:lvl>
+    <w:lvl w:ilvl="3" w:tplc="10090001" w:tentative="1">
+      <w:start w:val="1"/>
+      <w:numFmt w:val="bullet"/>
+      <w:lvlText w:val=""/>
+      <w:lvlJc w:val="left"/>
+      <w:pPr>
+        <w:ind w:left="2880" w:hanging="360"/>
+      </w:pPr>
+      <w:rPr>
+        <w:rFonts w:ascii="Symbol" w:hAnsi="Symbol" w:hint="default"/>
+      </w:rPr>
+    </w:lvl>
+    <w:lvl w:ilvl="4" w:tplc="10090003" w:tentative="1">
+      <w:start w:val="1"/>
+      <w:numFmt w:val="bullet"/>
+      <w:lvlText w:val="o"/>
+      <w:lvlJc w:val="left"/>
+      <w:pPr>
+        <w:ind w:left="3600" w:hanging="360"/>
+      </w:pPr>
+      <w:rPr>
+        <w:rFonts w:ascii="Courier New" w:hAnsi="Courier New" w:cs="Courier New" w:hint="default"/>
+      </w:rPr>
+    </w:lvl>
+    <w:lvl w:ilvl="5" w:tplc="10090005" w:tentative="1">
+      <w:start w:val="1"/>
+      <w:numFmt w:val="bullet"/>
+      <w:lvlText w:val=""/>
+      <w:lvlJc w:val="left"/>
+      <w:pPr>
+        <w:ind w:left="4320" w:hanging="360"/>
+      </w:pPr>
+      <w:rPr>
+        <w:rFonts w:ascii="Wingdings" w:hAnsi="Wingdings" w:hint="default"/>
+      </w:rPr>
+    </w:lvl>
+    <w:lvl w:ilvl="6" w:tplc="10090001" w:tentative="1">
+      <w:start w:val="1"/>
+      <w:numFmt w:val="bullet"/>
+      <w:lvlText w:val=""/>
+      <w:lvlJc w:val="left"/>
+      <w:pPr>
+        <w:ind w:left="5040" w:hanging="360"/>
+      </w:pPr>
+      <w:rPr>
+        <w:rFonts w:ascii="Symbol" w:hAnsi="Symbol" w:hint="default"/>
+      </w:rPr>
+    </w:lvl>
+    <w:lvl w:ilvl="7" w:tplc="10090003" w:tentative="1">
+      <w:start w:val="1"/>
+      <w:numFmt w:val="bullet"/>
+      <w:lvlText w:val="o"/>
+      <w:lvlJc w:val="left"/>
+      <w:pPr>
+        <w:ind w:left="5760" w:hanging="360"/>
+      </w:pPr>
+      <w:rPr>
+        <w:rFonts w:ascii="Courier New" w:hAnsi="Courier New" w:cs="Courier New" w:hint="default"/>
+      </w:rPr>
+    </w:lvl>
+    <w:lvl w:ilvl="8" w:tplc="10090005" w:tentative="1">
+      <w:start w:val="1"/>
+      <w:numFmt w:val="bullet"/>
+      <w:lvlText w:val=""/>
+      <w:lvlJc w:val="left"/>
+      <w:pPr>
+        <w:ind w:left="6480" w:hanging="360"/>
+      </w:pPr>
+      <w:rPr>
+        <w:rFonts w:ascii="Wingdings" w:hAnsi="Wingdings" w:hint="default"/>
+      </w:rPr>
+    </w:lvl>
+  </w:abstractNum>
+  <w:abstractNum w:abstractNumId="1" w15:restartNumberingAfterBreak="0">
+    <w:nsid w:val="0A4659D4"/>
+    <w:multiLevelType w:val="hybridMultilevel"/>
+    <w:tmpl w:val="C6205D80"/>
+    <w:lvl w:ilvl="0" w:tplc="10090001">
+      <w:start w:val="1"/>
+      <w:numFmt w:val="bullet"/>
+      <w:lvlText w:val=""/>
+      <w:lvlJc w:val="left"/>
+      <w:pPr>
+        <w:ind w:left="720" w:hanging="360"/>
+      </w:pPr>
+      <w:rPr>
+        <w:rFonts w:ascii="Symbol" w:hAnsi="Symbol" w:hint="default"/>
+      </w:rPr>
+    </w:lvl>
+    <w:lvl w:ilvl="1" w:tplc="10090003" w:tentative="1">
+      <w:start w:val="1"/>
+      <w:numFmt w:val="bullet"/>
+      <w:lvlText w:val="o"/>
+      <w:lvlJc w:val="left"/>
+      <w:pPr>
+        <w:ind w:left="1440" w:hanging="360"/>
+      </w:pPr>
+      <w:rPr>
+        <w:rFonts w:ascii="Courier New" w:hAnsi="Courier New" w:cs="Courier New" w:hint="default"/>
+      </w:rPr>
+    </w:lvl>
+    <w:lvl w:ilvl="2" w:tplc="10090005" w:tentative="1">
+      <w:start w:val="1"/>
+      <w:numFmt w:val="bullet"/>
+      <w:lvlText w:val=""/>
+      <w:lvlJc w:val="left"/>
+      <w:pPr>
+        <w:ind w:left="2160" w:hanging="360"/>
+      </w:pPr>
+      <w:rPr>
+        <w:rFonts w:ascii="Wingdings" w:hAnsi="Wingdings" w:hint="default"/>
+      </w:rPr>
+    </w:lvl>
+    <w:lvl w:ilvl="3" w:tplc="10090001" w:tentative="1">
+      <w:start w:val="1"/>
+      <w:numFmt w:val="bullet"/>
+      <w:lvlText w:val=""/>
+      <w:lvlJc w:val="left"/>
+      <w:pPr>
+        <w:ind w:left="2880" w:hanging="360"/>
+      </w:pPr>
+      <w:rPr>
+        <w:rFonts w:ascii="Symbol" w:hAnsi="Symbol" w:hint="default"/>
+      </w:rPr>
+    </w:lvl>
+    <w:lvl w:ilvl="4" w:tplc="10090003" w:tentative="1">
+      <w:start w:val="1"/>
+      <w:numFmt w:val="bullet"/>
+      <w:lvlText w:val="o"/>
+      <w:lvlJc w:val="left"/>
+      <w:pPr>
+        <w:ind w:left="3600" w:hanging="360"/>
+      </w:pPr>
+      <w:rPr>
+        <w:rFonts w:ascii="Courier New" w:hAnsi="Courier New" w:cs="Courier New" w:hint="default"/>
+      </w:rPr>
+    </w:lvl>
+    <w:lvl w:ilvl="5" w:tplc="10090005" w:tentative="1">
+      <w:start w:val="1"/>
+      <w:numFmt w:val="bullet"/>
+      <w:lvlText w:val=""/>
+      <w:lvlJc w:val="left"/>
+      <w:pPr>
+        <w:ind w:left="4320" w:hanging="360"/>
+      </w:pPr>
+      <w:rPr>
+        <w:rFonts w:ascii="Wingdings" w:hAnsi="Wingdings" w:hint="default"/>
+      </w:rPr>
+    </w:lvl>
+    <w:lvl w:ilvl="6" w:tplc="10090001" w:tentative="1">
+      <w:start w:val="1"/>
+      <w:numFmt w:val="bullet"/>
+      <w:lvlText w:val=""/>
+      <w:lvlJc w:val="left"/>
+      <w:pPr>
+        <w:ind w:left="5040" w:hanging="360"/>
+      </w:pPr>
+      <w:rPr>
+        <w:rFonts w:ascii="Symbol" w:hAnsi="Symbol" w:hint="default"/>
+      </w:rPr>
+    </w:lvl>
+    <w:lvl w:ilvl="7" w:tplc="10090003" w:tentative="1">
+      <w:start w:val="1"/>
+      <w:numFmt w:val="bullet"/>
+      <w:lvlText w:val="o"/>
+      <w:lvlJc w:val="left"/>
+      <w:pPr>
+        <w:ind w:left="5760" w:hanging="360"/>
+      </w:pPr>
+      <w:rPr>
+        <w:rFonts w:ascii="Courier New" w:hAnsi="Courier New" w:cs="Courier New" w:hint="default"/>
+      </w:rPr>
+    </w:lvl>
+    <w:lvl w:ilvl="8" w:tplc="10090005" w:tentative="1">
+      <w:start w:val="1"/>
+      <w:numFmt w:val="bullet"/>
+      <w:lvlText w:val=""/>
+      <w:lvlJc w:val="left"/>
+      <w:pPr>
+        <w:ind w:left="6480" w:hanging="360"/>
+      </w:pPr>
+      <w:rPr>
+        <w:rFonts w:ascii="Wingdings" w:hAnsi="Wingdings" w:hint="default"/>
+      </w:rPr>
+    </w:lvl>
+  </w:abstractNum>
+  <w:abstractNum w:abstractNumId="2" w15:restartNumberingAfterBreak="0">
+    <w:nsid w:val="1BA23B0E"/>
+    <w:multiLevelType w:val="hybridMultilevel"/>
+    <w:tmpl w:val="DCEA7F84"/>
+    <w:lvl w:ilvl="0" w:tplc="10090001">
+      <w:start w:val="1"/>
+      <w:numFmt w:val="bullet"/>
+      <w:lvlText w:val=""/>
+      <w:lvlJc w:val="left"/>
+      <w:pPr>
+        <w:ind w:left="720" w:hanging="360"/>
+      </w:pPr>
+      <w:rPr>
+        <w:rFonts w:ascii="Symbol" w:hAnsi="Symbol" w:hint="default"/>
+      </w:rPr>
+    </w:lvl>
+    <w:lvl w:ilvl="1" w:tplc="10090003" w:tentative="1">
+      <w:start w:val="1"/>
+      <w:numFmt w:val="bullet"/>
+      <w:lvlText w:val="o"/>
+      <w:lvlJc w:val="left"/>
+      <w:pPr>
+        <w:ind w:left="1440" w:hanging="360"/>
+      </w:pPr>
+      <w:rPr>
+        <w:rFonts w:ascii="Courier New" w:hAnsi="Courier New" w:cs="Courier New" w:hint="default"/>
+      </w:rPr>
+    </w:lvl>
+    <w:lvl w:ilvl="2" w:tplc="10090005" w:tentative="1">
+      <w:start w:val="1"/>
+      <w:numFmt w:val="bullet"/>
+      <w:lvlText w:val=""/>
+      <w:lvlJc w:val="left"/>
+      <w:pPr>
+        <w:ind w:left="2160" w:hanging="360"/>
+      </w:pPr>
+      <w:rPr>
+        <w:rFonts w:ascii="Wingdings" w:hAnsi="Wingdings" w:hint="default"/>
+      </w:rPr>
+    </w:lvl>
+    <w:lvl w:ilvl="3" w:tplc="10090001" w:tentative="1">
+      <w:start w:val="1"/>
+      <w:numFmt w:val="bullet"/>
+      <w:lvlText w:val=""/>
+      <w:lvlJc w:val="left"/>
+      <w:pPr>
+        <w:ind w:left="2880" w:hanging="360"/>
+      </w:pPr>
+      <w:rPr>
+        <w:rFonts w:ascii="Symbol" w:hAnsi="Symbol" w:hint="default"/>
+      </w:rPr>
+    </w:lvl>
+    <w:lvl w:ilvl="4" w:tplc="10090003" w:tentative="1">
+      <w:start w:val="1"/>
+      <w:numFmt w:val="bullet"/>
+      <w:lvlText w:val="o"/>
+      <w:lvlJc w:val="left"/>
+      <w:pPr>
+        <w:ind w:left="3600" w:hanging="360"/>
+      </w:pPr>
+      <w:rPr>
+        <w:rFonts w:ascii="Courier New" w:hAnsi="Courier New" w:cs="Courier New" w:hint="default"/>
+      </w:rPr>
+    </w:lvl>
+    <w:lvl w:ilvl="5" w:tplc="10090005" w:tentative="1">
+      <w:start w:val="1"/>
+      <w:numFmt w:val="bullet"/>
+      <w:lvlText w:val=""/>
+      <w:lvlJc w:val="left"/>
+      <w:pPr>
+        <w:ind w:left="4320" w:hanging="360"/>
+      </w:pPr>
+      <w:rPr>
+        <w:rFonts w:ascii="Wingdings" w:hAnsi="Wingdings" w:hint="default"/>
+      </w:rPr>
+    </w:lvl>
+    <w:lvl w:ilvl="6" w:tplc="10090001" w:tentative="1">
+      <w:start w:val="1"/>
+      <w:numFmt w:val="bullet"/>
+      <w:lvlText w:val=""/>
+      <w:lvlJc w:val="left"/>
+      <w:pPr>
+        <w:ind w:left="5040" w:hanging="360"/>
+      </w:pPr>
+      <w:rPr>
+        <w:rFonts w:ascii="Symbol" w:hAnsi="Symbol" w:hint="default"/>
+      </w:rPr>
+    </w:lvl>
+    <w:lvl w:ilvl="7" w:tplc="10090003" w:tentative="1">
+      <w:start w:val="1"/>
+      <w:numFmt w:val="bullet"/>
+      <w:lvlText w:val="o"/>
+      <w:lvlJc w:val="left"/>
+      <w:pPr>
+        <w:ind w:left="5760" w:hanging="360"/>
+      </w:pPr>
+      <w:rPr>
+        <w:rFonts w:ascii="Courier New" w:hAnsi="Courier New" w:cs="Courier New" w:hint="default"/>
+      </w:rPr>
+    </w:lvl>
+    <w:lvl w:ilvl="8" w:tplc="10090005" w:tentative="1">
+      <w:start w:val="1"/>
+      <w:numFmt w:val="bullet"/>
+      <w:lvlText w:val=""/>
+      <w:lvlJc w:val="left"/>
+      <w:pPr>
+        <w:ind w:left="6480" w:hanging="360"/>
+      </w:pPr>
+      <w:rPr>
+        <w:rFonts w:ascii="Wingdings" w:hAnsi="Wingdings" w:hint="default"/>
+      </w:rPr>
+    </w:lvl>
+  </w:abstractNum>
+  <w:abstractNum w:abstractNumId="3" w15:restartNumberingAfterBreak="0">
     <w:nsid w:val="24AE6BD2"/>
     <w:multiLevelType w:val="hybridMultilevel"/>
     <w:tmpl w:val="18526790"/>
@@ -561,7 +1581,7 @@
       </w:rPr>
     </w:lvl>
   </w:abstractNum>
-  <w:abstractNum w:abstractNumId="1" w15:restartNumberingAfterBreak="0">
+  <w:abstractNum w:abstractNumId="4" w15:restartNumberingAfterBreak="0">
     <w:nsid w:val="28AD41C7"/>
     <w:multiLevelType w:val="hybridMultilevel"/>
     <w:tmpl w:val="65083C3E"/>
@@ -674,11 +1694,252 @@
       </w:rPr>
     </w:lvl>
   </w:abstractNum>
+  <w:abstractNum w:abstractNumId="5" w15:restartNumberingAfterBreak="0">
+    <w:nsid w:val="3BF606FD"/>
+    <w:multiLevelType w:val="hybridMultilevel"/>
+    <w:tmpl w:val="92FA0BB4"/>
+    <w:lvl w:ilvl="0" w:tplc="10090001">
+      <w:start w:val="1"/>
+      <w:numFmt w:val="bullet"/>
+      <w:lvlText w:val=""/>
+      <w:lvlJc w:val="left"/>
+      <w:pPr>
+        <w:ind w:left="720" w:hanging="360"/>
+      </w:pPr>
+      <w:rPr>
+        <w:rFonts w:ascii="Symbol" w:hAnsi="Symbol" w:hint="default"/>
+      </w:rPr>
+    </w:lvl>
+    <w:lvl w:ilvl="1" w:tplc="10090003" w:tentative="1">
+      <w:start w:val="1"/>
+      <w:numFmt w:val="bullet"/>
+      <w:lvlText w:val="o"/>
+      <w:lvlJc w:val="left"/>
+      <w:pPr>
+        <w:ind w:left="1440" w:hanging="360"/>
+      </w:pPr>
+      <w:rPr>
+        <w:rFonts w:ascii="Courier New" w:hAnsi="Courier New" w:cs="Courier New" w:hint="default"/>
+      </w:rPr>
+    </w:lvl>
+    <w:lvl w:ilvl="2" w:tplc="10090005" w:tentative="1">
+      <w:start w:val="1"/>
+      <w:numFmt w:val="bullet"/>
+      <w:lvlText w:val=""/>
+      <w:lvlJc w:val="left"/>
+      <w:pPr>
+        <w:ind w:left="2160" w:hanging="360"/>
+      </w:pPr>
+      <w:rPr>
+        <w:rFonts w:ascii="Wingdings" w:hAnsi="Wingdings" w:hint="default"/>
+      </w:rPr>
+    </w:lvl>
+    <w:lvl w:ilvl="3" w:tplc="10090001" w:tentative="1">
+      <w:start w:val="1"/>
+      <w:numFmt w:val="bullet"/>
+      <w:lvlText w:val=""/>
+      <w:lvlJc w:val="left"/>
+      <w:pPr>
+        <w:ind w:left="2880" w:hanging="360"/>
+      </w:pPr>
+      <w:rPr>
+        <w:rFonts w:ascii="Symbol" w:hAnsi="Symbol" w:hint="default"/>
+      </w:rPr>
+    </w:lvl>
+    <w:lvl w:ilvl="4" w:tplc="10090003" w:tentative="1">
+      <w:start w:val="1"/>
+      <w:numFmt w:val="bullet"/>
+      <w:lvlText w:val="o"/>
+      <w:lvlJc w:val="left"/>
+      <w:pPr>
+        <w:ind w:left="3600" w:hanging="360"/>
+      </w:pPr>
+      <w:rPr>
+        <w:rFonts w:ascii="Courier New" w:hAnsi="Courier New" w:cs="Courier New" w:hint="default"/>
+      </w:rPr>
+    </w:lvl>
+    <w:lvl w:ilvl="5" w:tplc="10090005" w:tentative="1">
+      <w:start w:val="1"/>
+      <w:numFmt w:val="bullet"/>
+      <w:lvlText w:val=""/>
+      <w:lvlJc w:val="left"/>
+      <w:pPr>
+        <w:ind w:left="4320" w:hanging="360"/>
+      </w:pPr>
+      <w:rPr>
+        <w:rFonts w:ascii="Wingdings" w:hAnsi="Wingdings" w:hint="default"/>
+      </w:rPr>
+    </w:lvl>
+    <w:lvl w:ilvl="6" w:tplc="10090001" w:tentative="1">
+      <w:start w:val="1"/>
+      <w:numFmt w:val="bullet"/>
+      <w:lvlText w:val=""/>
+      <w:lvlJc w:val="left"/>
+      <w:pPr>
+        <w:ind w:left="5040" w:hanging="360"/>
+      </w:pPr>
+      <w:rPr>
+        <w:rFonts w:ascii="Symbol" w:hAnsi="Symbol" w:hint="default"/>
+      </w:rPr>
+    </w:lvl>
+    <w:lvl w:ilvl="7" w:tplc="10090003" w:tentative="1">
+      <w:start w:val="1"/>
+      <w:numFmt w:val="bullet"/>
+      <w:lvlText w:val="o"/>
+      <w:lvlJc w:val="left"/>
+      <w:pPr>
+        <w:ind w:left="5760" w:hanging="360"/>
+      </w:pPr>
+      <w:rPr>
+        <w:rFonts w:ascii="Courier New" w:hAnsi="Courier New" w:cs="Courier New" w:hint="default"/>
+      </w:rPr>
+    </w:lvl>
+    <w:lvl w:ilvl="8" w:tplc="10090005" w:tentative="1">
+      <w:start w:val="1"/>
+      <w:numFmt w:val="bullet"/>
+      <w:lvlText w:val=""/>
+      <w:lvlJc w:val="left"/>
+      <w:pPr>
+        <w:ind w:left="6480" w:hanging="360"/>
+      </w:pPr>
+      <w:rPr>
+        <w:rFonts w:ascii="Wingdings" w:hAnsi="Wingdings" w:hint="default"/>
+      </w:rPr>
+    </w:lvl>
+  </w:abstractNum>
+  <w:abstractNum w:abstractNumId="6" w15:restartNumberingAfterBreak="0">
+    <w:nsid w:val="60195D75"/>
+    <w:multiLevelType w:val="hybridMultilevel"/>
+    <w:tmpl w:val="D7AEE6CE"/>
+    <w:lvl w:ilvl="0" w:tplc="10090001">
+      <w:start w:val="1"/>
+      <w:numFmt w:val="bullet"/>
+      <w:lvlText w:val=""/>
+      <w:lvlJc w:val="left"/>
+      <w:pPr>
+        <w:ind w:left="720" w:hanging="360"/>
+      </w:pPr>
+      <w:rPr>
+        <w:rFonts w:ascii="Symbol" w:hAnsi="Symbol" w:hint="default"/>
+      </w:rPr>
+    </w:lvl>
+    <w:lvl w:ilvl="1" w:tplc="10090003" w:tentative="1">
+      <w:start w:val="1"/>
+      <w:numFmt w:val="bullet"/>
+      <w:lvlText w:val="o"/>
+      <w:lvlJc w:val="left"/>
+      <w:pPr>
+        <w:ind w:left="1440" w:hanging="360"/>
+      </w:pPr>
+      <w:rPr>
+        <w:rFonts w:ascii="Courier New" w:hAnsi="Courier New" w:cs="Courier New" w:hint="default"/>
+      </w:rPr>
+    </w:lvl>
+    <w:lvl w:ilvl="2" w:tplc="10090005" w:tentative="1">
+      <w:start w:val="1"/>
+      <w:numFmt w:val="bullet"/>
+      <w:lvlText w:val=""/>
+      <w:lvlJc w:val="left"/>
+      <w:pPr>
+        <w:ind w:left="2160" w:hanging="360"/>
+      </w:pPr>
+      <w:rPr>
+        <w:rFonts w:ascii="Wingdings" w:hAnsi="Wingdings" w:hint="default"/>
+      </w:rPr>
+    </w:lvl>
+    <w:lvl w:ilvl="3" w:tplc="10090001" w:tentative="1">
+      <w:start w:val="1"/>
+      <w:numFmt w:val="bullet"/>
+      <w:lvlText w:val=""/>
+      <w:lvlJc w:val="left"/>
+      <w:pPr>
+        <w:ind w:left="2880" w:hanging="360"/>
+      </w:pPr>
+      <w:rPr>
+        <w:rFonts w:ascii="Symbol" w:hAnsi="Symbol" w:hint="default"/>
+      </w:rPr>
+    </w:lvl>
+    <w:lvl w:ilvl="4" w:tplc="10090003" w:tentative="1">
+      <w:start w:val="1"/>
+      <w:numFmt w:val="bullet"/>
+      <w:lvlText w:val="o"/>
+      <w:lvlJc w:val="left"/>
+      <w:pPr>
+        <w:ind w:left="3600" w:hanging="360"/>
+      </w:pPr>
+      <w:rPr>
+        <w:rFonts w:ascii="Courier New" w:hAnsi="Courier New" w:cs="Courier New" w:hint="default"/>
+      </w:rPr>
+    </w:lvl>
+    <w:lvl w:ilvl="5" w:tplc="10090005" w:tentative="1">
+      <w:start w:val="1"/>
+      <w:numFmt w:val="bullet"/>
+      <w:lvlText w:val=""/>
+      <w:lvlJc w:val="left"/>
+      <w:pPr>
+        <w:ind w:left="4320" w:hanging="360"/>
+      </w:pPr>
+      <w:rPr>
+        <w:rFonts w:ascii="Wingdings" w:hAnsi="Wingdings" w:hint="default"/>
+      </w:rPr>
+    </w:lvl>
+    <w:lvl w:ilvl="6" w:tplc="10090001" w:tentative="1">
+      <w:start w:val="1"/>
+      <w:numFmt w:val="bullet"/>
+      <w:lvlText w:val=""/>
+      <w:lvlJc w:val="left"/>
+      <w:pPr>
+        <w:ind w:left="5040" w:hanging="360"/>
+      </w:pPr>
+      <w:rPr>
+        <w:rFonts w:ascii="Symbol" w:hAnsi="Symbol" w:hint="default"/>
+      </w:rPr>
+    </w:lvl>
+    <w:lvl w:ilvl="7" w:tplc="10090003" w:tentative="1">
+      <w:start w:val="1"/>
+      <w:numFmt w:val="bullet"/>
+      <w:lvlText w:val="o"/>
+      <w:lvlJc w:val="left"/>
+      <w:pPr>
+        <w:ind w:left="5760" w:hanging="360"/>
+      </w:pPr>
+      <w:rPr>
+        <w:rFonts w:ascii="Courier New" w:hAnsi="Courier New" w:cs="Courier New" w:hint="default"/>
+      </w:rPr>
+    </w:lvl>
+    <w:lvl w:ilvl="8" w:tplc="10090005" w:tentative="1">
+      <w:start w:val="1"/>
+      <w:numFmt w:val="bullet"/>
+      <w:lvlText w:val=""/>
+      <w:lvlJc w:val="left"/>
+      <w:pPr>
+        <w:ind w:left="6480" w:hanging="360"/>
+      </w:pPr>
+      <w:rPr>
+        <w:rFonts w:ascii="Wingdings" w:hAnsi="Wingdings" w:hint="default"/>
+      </w:rPr>
+    </w:lvl>
+  </w:abstractNum>
   <w:num w:numId="1" w16cid:durableId="1440680947">
+    <w:abstractNumId w:val="3"/>
+  </w:num>
+  <w:num w:numId="2" w16cid:durableId="302279120">
+    <w:abstractNumId w:val="4"/>
+  </w:num>
+  <w:num w:numId="3" w16cid:durableId="239565572">
+    <w:abstractNumId w:val="1"/>
+  </w:num>
+  <w:num w:numId="4" w16cid:durableId="1912697801">
+    <w:abstractNumId w:val="5"/>
+  </w:num>
+  <w:num w:numId="5" w16cid:durableId="2115126280">
+    <w:abstractNumId w:val="2"/>
+  </w:num>
+  <w:num w:numId="6" w16cid:durableId="364868051">
     <w:abstractNumId w:val="0"/>
   </w:num>
-  <w:num w:numId="2" w16cid:durableId="302279120">
-    <w:abstractNumId w:val="1"/>
+  <w:num w:numId="7" w16cid:durableId="2090079769">
+    <w:abstractNumId w:val="6"/>
   </w:num>
 </w:numbering>
 </file>
@@ -1085,7 +2346,6 @@
   <w:style w:type="character" w:default="1" w:styleId="DefaultParagraphFont">
     <w:name w:val="Default Paragraph Font"/>
     <w:uiPriority w:val="1"/>
-    <w:semiHidden/>
     <w:unhideWhenUsed/>
   </w:style>
   <w:style w:type="table" w:default="1" w:styleId="TableNormal">

</xml_diff>

<commit_message>
more classes and objects of classes created, basic concept understood
</commit_message>
<xml_diff>
--- a/JAVA_note_findings.docx
+++ b/JAVA_note_findings.docx
@@ -162,14 +162,25 @@
         </w:rPr>
         <w:t xml:space="preserve">Java is a great </w:t>
       </w:r>
-      <w:r>
-        <w:rPr>
-          <w:b/>
-          <w:bCs/>
-          <w:sz w:val="36"/>
-          <w:szCs w:val="36"/>
-        </w:rPr>
-        <w:t xml:space="preserve">object oriented programming language. </w:t>
+      <w:proofErr w:type="gramStart"/>
+      <w:r>
+        <w:rPr>
+          <w:b/>
+          <w:bCs/>
+          <w:sz w:val="36"/>
+          <w:szCs w:val="36"/>
+        </w:rPr>
+        <w:t>object oriented</w:t>
+      </w:r>
+      <w:proofErr w:type="gramEnd"/>
+      <w:r>
+        <w:rPr>
+          <w:b/>
+          <w:bCs/>
+          <w:sz w:val="36"/>
+          <w:szCs w:val="36"/>
+        </w:rPr>
+        <w:t xml:space="preserve"> programming language. </w:t>
       </w:r>
     </w:p>
     <w:p>
@@ -206,7 +217,23 @@
           <w:sz w:val="36"/>
           <w:szCs w:val="36"/>
         </w:rPr>
-        <w:t xml:space="preserve">Java was created to handle data through the use of object oriented structure. This approach keeps things clean, and fast development. </w:t>
+        <w:t xml:space="preserve">Java was created to handle data through the use of </w:t>
+      </w:r>
+      <w:proofErr w:type="gramStart"/>
+      <w:r>
+        <w:rPr>
+          <w:sz w:val="36"/>
+          <w:szCs w:val="36"/>
+        </w:rPr>
+        <w:t>object oriented</w:t>
+      </w:r>
+      <w:proofErr w:type="gramEnd"/>
+      <w:r>
+        <w:rPr>
+          <w:sz w:val="36"/>
+          <w:szCs w:val="36"/>
+        </w:rPr>
+        <w:t xml:space="preserve"> structure. This approach keeps things clean, and fast development. </w:t>
       </w:r>
     </w:p>
     <w:p>
@@ -537,7 +564,23 @@
           <w:sz w:val="40"/>
           <w:szCs w:val="40"/>
         </w:rPr>
-        <w:t xml:space="preserve"> Machine acts as a interpreter that will allow for code to be written from Java code to bytecode the OS can understand. </w:t>
+        <w:t xml:space="preserve"> Machine acts as </w:t>
+      </w:r>
+      <w:proofErr w:type="gramStart"/>
+      <w:r>
+        <w:rPr>
+          <w:sz w:val="40"/>
+          <w:szCs w:val="40"/>
+        </w:rPr>
+        <w:t>a</w:t>
+      </w:r>
+      <w:proofErr w:type="gramEnd"/>
+      <w:r>
+        <w:rPr>
+          <w:sz w:val="40"/>
+          <w:szCs w:val="40"/>
+        </w:rPr>
+        <w:t xml:space="preserve"> interpreter that will allow for code to be written from Java code to bytecode the OS can understand. </w:t>
       </w:r>
     </w:p>
     <w:p>
@@ -598,7 +641,27 @@
           <w:szCs w:val="52"/>
         </w:rPr>
         <w:lastRenderedPageBreak/>
-        <w:t xml:space="preserve">Beginning to actually write in Java: </w:t>
+        <w:t xml:space="preserve">Beginning to </w:t>
+      </w:r>
+      <w:proofErr w:type="gramStart"/>
+      <w:r>
+        <w:rPr>
+          <w:b/>
+          <w:bCs/>
+          <w:sz w:val="52"/>
+          <w:szCs w:val="52"/>
+        </w:rPr>
+        <w:t>actually write</w:t>
+      </w:r>
+      <w:proofErr w:type="gramEnd"/>
+      <w:r>
+        <w:rPr>
+          <w:b/>
+          <w:bCs/>
+          <w:sz w:val="52"/>
+          <w:szCs w:val="52"/>
+        </w:rPr>
+        <w:t xml:space="preserve"> in Java: </w:t>
       </w:r>
     </w:p>
     <w:p>
@@ -637,7 +700,23 @@
           <w:sz w:val="36"/>
           <w:szCs w:val="36"/>
         </w:rPr>
-        <w:t xml:space="preserve">: documentation for following specific rules for Java development. Things like: use an asterisk to multiply two numbers, put a parenthesis after this etc. </w:t>
+        <w:t xml:space="preserve">: documentation for following specific rules for Java development. Things </w:t>
+      </w:r>
+      <w:proofErr w:type="gramStart"/>
+      <w:r>
+        <w:rPr>
+          <w:sz w:val="36"/>
+          <w:szCs w:val="36"/>
+        </w:rPr>
+        <w:t>like:</w:t>
+      </w:r>
+      <w:proofErr w:type="gramEnd"/>
+      <w:r>
+        <w:rPr>
+          <w:sz w:val="36"/>
+          <w:szCs w:val="36"/>
+        </w:rPr>
+        <w:t xml:space="preserve"> use an asterisk to multiply two numbers, put a parenthesis after this etc. </w:t>
       </w:r>
     </w:p>
     <w:p>
@@ -682,7 +761,23 @@
           <w:sz w:val="32"/>
           <w:szCs w:val="32"/>
         </w:rPr>
-        <w:t xml:space="preserve">Thousands, and thousands of specific words used within Java. Words like: listening to button clicks, query databases, etc.  </w:t>
+        <w:t xml:space="preserve">Thousands, and thousands of specific words used within Java. Words </w:t>
+      </w:r>
+      <w:proofErr w:type="gramStart"/>
+      <w:r>
+        <w:rPr>
+          <w:sz w:val="32"/>
+          <w:szCs w:val="32"/>
+        </w:rPr>
+        <w:t>like:</w:t>
+      </w:r>
+      <w:proofErr w:type="gramEnd"/>
+      <w:r>
+        <w:rPr>
+          <w:sz w:val="32"/>
+          <w:szCs w:val="32"/>
+        </w:rPr>
+        <w:t xml:space="preserve"> listening to button clicks, query databases, etc.  </w:t>
       </w:r>
     </w:p>
     <w:p>
@@ -748,7 +843,21 @@
           <w:sz w:val="36"/>
           <w:szCs w:val="36"/>
         </w:rPr>
-        <w:t xml:space="preserve">Everything in Java will have to written as a class. </w:t>
+        <w:t xml:space="preserve">Everything in Java will have to </w:t>
+      </w:r>
+      <w:r>
+        <w:rPr>
+          <w:sz w:val="36"/>
+          <w:szCs w:val="36"/>
+        </w:rPr>
+        <w:t xml:space="preserve"> be </w:t>
+      </w:r>
+      <w:r>
+        <w:rPr>
+          <w:sz w:val="36"/>
+          <w:szCs w:val="36"/>
+        </w:rPr>
+        <w:t xml:space="preserve">written as a class. </w:t>
       </w:r>
     </w:p>
     <w:p>
@@ -777,7 +886,23 @@
           <w:sz w:val="36"/>
           <w:szCs w:val="36"/>
         </w:rPr>
-        <w:t xml:space="preserve">No programs will be ran if they are not in a class form. </w:t>
+        <w:t xml:space="preserve">No programs will be </w:t>
+      </w:r>
+      <w:proofErr w:type="gramStart"/>
+      <w:r>
+        <w:rPr>
+          <w:sz w:val="36"/>
+          <w:szCs w:val="36"/>
+        </w:rPr>
+        <w:t>ran</w:t>
+      </w:r>
+      <w:proofErr w:type="gramEnd"/>
+      <w:r>
+        <w:rPr>
+          <w:sz w:val="36"/>
+          <w:szCs w:val="36"/>
+        </w:rPr>
+        <w:t xml:space="preserve"> if they are not in a class form. </w:t>
       </w:r>
     </w:p>
     <w:p>
@@ -806,7 +931,23 @@
           <w:sz w:val="36"/>
           <w:szCs w:val="36"/>
         </w:rPr>
-        <w:t xml:space="preserve">Classes will have their attributes and their methods defined within them. (refer to code within </w:t>
+        <w:t>Classes will have their attributes and their methods defined within them. (</w:t>
+      </w:r>
+      <w:proofErr w:type="gramStart"/>
+      <w:r>
+        <w:rPr>
+          <w:sz w:val="36"/>
+          <w:szCs w:val="36"/>
+        </w:rPr>
+        <w:t>refer</w:t>
+      </w:r>
+      <w:proofErr w:type="gramEnd"/>
+      <w:r>
+        <w:rPr>
+          <w:sz w:val="36"/>
+          <w:szCs w:val="36"/>
+        </w:rPr>
+        <w:t xml:space="preserve"> to code within </w:t>
       </w:r>
       <w:proofErr w:type="spellStart"/>
       <w:r>
@@ -955,7 +1096,23 @@
           <w:sz w:val="40"/>
           <w:szCs w:val="40"/>
         </w:rPr>
-        <w:t xml:space="preserve">A class will contain it’s fields and methods. </w:t>
+        <w:t xml:space="preserve">A class will contain </w:t>
+      </w:r>
+      <w:proofErr w:type="gramStart"/>
+      <w:r>
+        <w:rPr>
+          <w:sz w:val="40"/>
+          <w:szCs w:val="40"/>
+        </w:rPr>
+        <w:t>it’s</w:t>
+      </w:r>
+      <w:proofErr w:type="gramEnd"/>
+      <w:r>
+        <w:rPr>
+          <w:sz w:val="40"/>
+          <w:szCs w:val="40"/>
+        </w:rPr>
+        <w:t xml:space="preserve"> fields and methods. </w:t>
       </w:r>
     </w:p>
     <w:p>
@@ -1114,7 +1271,23 @@
           <w:sz w:val="40"/>
           <w:szCs w:val="40"/>
         </w:rPr>
-        <w:t xml:space="preserve">Refer to code for first basic object oriented practise </w:t>
+        <w:t xml:space="preserve">Refer to code for first basic </w:t>
+      </w:r>
+      <w:proofErr w:type="gramStart"/>
+      <w:r>
+        <w:rPr>
+          <w:sz w:val="40"/>
+          <w:szCs w:val="40"/>
+        </w:rPr>
+        <w:t>object oriented</w:t>
+      </w:r>
+      <w:proofErr w:type="gramEnd"/>
+      <w:r>
+        <w:rPr>
+          <w:sz w:val="40"/>
+          <w:szCs w:val="40"/>
+        </w:rPr>
+        <w:t xml:space="preserve"> practise </w:t>
       </w:r>
     </w:p>
     <w:sectPr>
@@ -2346,6 +2519,7 @@
   <w:style w:type="character" w:default="1" w:styleId="DefaultParagraphFont">
     <w:name w:val="Default Paragraph Font"/>
     <w:uiPriority w:val="1"/>
+    <w:semiHidden/>
     <w:unhideWhenUsed/>
   </w:style>
   <w:style w:type="table" w:default="1" w:styleId="TableNormal">

</xml_diff>

<commit_message>
More complex methods practised. Parameter passing, etc
</commit_message>
<xml_diff>
--- a/JAVA_note_findings.docx
+++ b/JAVA_note_findings.docx
@@ -162,25 +162,14 @@
         </w:rPr>
         <w:t xml:space="preserve">Java is a great </w:t>
       </w:r>
-      <w:proofErr w:type="gramStart"/>
-      <w:r>
-        <w:rPr>
-          <w:b/>
-          <w:bCs/>
-          <w:sz w:val="36"/>
-          <w:szCs w:val="36"/>
-        </w:rPr>
-        <w:t>object oriented</w:t>
-      </w:r>
-      <w:proofErr w:type="gramEnd"/>
-      <w:r>
-        <w:rPr>
-          <w:b/>
-          <w:bCs/>
-          <w:sz w:val="36"/>
-          <w:szCs w:val="36"/>
-        </w:rPr>
-        <w:t xml:space="preserve"> programming language. </w:t>
+      <w:r>
+        <w:rPr>
+          <w:b/>
+          <w:bCs/>
+          <w:sz w:val="36"/>
+          <w:szCs w:val="36"/>
+        </w:rPr>
+        <w:t xml:space="preserve">object oriented programming language. </w:t>
       </w:r>
     </w:p>
     <w:p>
@@ -217,23 +206,7 @@
           <w:sz w:val="36"/>
           <w:szCs w:val="36"/>
         </w:rPr>
-        <w:t xml:space="preserve">Java was created to handle data through the use of </w:t>
-      </w:r>
-      <w:proofErr w:type="gramStart"/>
-      <w:r>
-        <w:rPr>
-          <w:sz w:val="36"/>
-          <w:szCs w:val="36"/>
-        </w:rPr>
-        <w:t>object oriented</w:t>
-      </w:r>
-      <w:proofErr w:type="gramEnd"/>
-      <w:r>
-        <w:rPr>
-          <w:sz w:val="36"/>
-          <w:szCs w:val="36"/>
-        </w:rPr>
-        <w:t xml:space="preserve"> structure. This approach keeps things clean, and fast development. </w:t>
+        <w:t xml:space="preserve">Java was created to handle data through the use of object oriented structure. This approach keeps things clean, and fast development. </w:t>
       </w:r>
     </w:p>
     <w:p>
@@ -564,23 +537,7 @@
           <w:sz w:val="40"/>
           <w:szCs w:val="40"/>
         </w:rPr>
-        <w:t xml:space="preserve"> Machine acts as </w:t>
-      </w:r>
-      <w:proofErr w:type="gramStart"/>
-      <w:r>
-        <w:rPr>
-          <w:sz w:val="40"/>
-          <w:szCs w:val="40"/>
-        </w:rPr>
-        <w:t>a</w:t>
-      </w:r>
-      <w:proofErr w:type="gramEnd"/>
-      <w:r>
-        <w:rPr>
-          <w:sz w:val="40"/>
-          <w:szCs w:val="40"/>
-        </w:rPr>
-        <w:t xml:space="preserve"> interpreter that will allow for code to be written from Java code to bytecode the OS can understand. </w:t>
+        <w:t xml:space="preserve"> Machine acts as a interpreter that will allow for code to be written from Java code to bytecode the OS can understand. </w:t>
       </w:r>
     </w:p>
     <w:p>
@@ -641,27 +598,7 @@
           <w:szCs w:val="52"/>
         </w:rPr>
         <w:lastRenderedPageBreak/>
-        <w:t xml:space="preserve">Beginning to </w:t>
-      </w:r>
-      <w:proofErr w:type="gramStart"/>
-      <w:r>
-        <w:rPr>
-          <w:b/>
-          <w:bCs/>
-          <w:sz w:val="52"/>
-          <w:szCs w:val="52"/>
-        </w:rPr>
-        <w:t>actually write</w:t>
-      </w:r>
-      <w:proofErr w:type="gramEnd"/>
-      <w:r>
-        <w:rPr>
-          <w:b/>
-          <w:bCs/>
-          <w:sz w:val="52"/>
-          <w:szCs w:val="52"/>
-        </w:rPr>
-        <w:t xml:space="preserve"> in Java: </w:t>
+        <w:t xml:space="preserve">Beginning to actually write in Java: </w:t>
       </w:r>
     </w:p>
     <w:p>
@@ -700,23 +637,7 @@
           <w:sz w:val="36"/>
           <w:szCs w:val="36"/>
         </w:rPr>
-        <w:t xml:space="preserve">: documentation for following specific rules for Java development. Things </w:t>
-      </w:r>
-      <w:proofErr w:type="gramStart"/>
-      <w:r>
-        <w:rPr>
-          <w:sz w:val="36"/>
-          <w:szCs w:val="36"/>
-        </w:rPr>
-        <w:t>like:</w:t>
-      </w:r>
-      <w:proofErr w:type="gramEnd"/>
-      <w:r>
-        <w:rPr>
-          <w:sz w:val="36"/>
-          <w:szCs w:val="36"/>
-        </w:rPr>
-        <w:t xml:space="preserve"> use an asterisk to multiply two numbers, put a parenthesis after this etc. </w:t>
+        <w:t xml:space="preserve">: documentation for following specific rules for Java development. Things like: use an asterisk to multiply two numbers, put a parenthesis after this etc. </w:t>
       </w:r>
     </w:p>
     <w:p>
@@ -761,23 +682,7 @@
           <w:sz w:val="32"/>
           <w:szCs w:val="32"/>
         </w:rPr>
-        <w:t xml:space="preserve">Thousands, and thousands of specific words used within Java. Words </w:t>
-      </w:r>
-      <w:proofErr w:type="gramStart"/>
-      <w:r>
-        <w:rPr>
-          <w:sz w:val="32"/>
-          <w:szCs w:val="32"/>
-        </w:rPr>
-        <w:t>like:</w:t>
-      </w:r>
-      <w:proofErr w:type="gramEnd"/>
-      <w:r>
-        <w:rPr>
-          <w:sz w:val="32"/>
-          <w:szCs w:val="32"/>
-        </w:rPr>
-        <w:t xml:space="preserve"> listening to button clicks, query databases, etc.  </w:t>
+        <w:t xml:space="preserve">Thousands, and thousands of specific words used within Java. Words like: listening to button clicks, query databases, etc.  </w:t>
       </w:r>
     </w:p>
     <w:p>
@@ -886,23 +791,7 @@
           <w:sz w:val="36"/>
           <w:szCs w:val="36"/>
         </w:rPr>
-        <w:t xml:space="preserve">No programs will be </w:t>
-      </w:r>
-      <w:proofErr w:type="gramStart"/>
-      <w:r>
-        <w:rPr>
-          <w:sz w:val="36"/>
-          <w:szCs w:val="36"/>
-        </w:rPr>
-        <w:t>ran</w:t>
-      </w:r>
-      <w:proofErr w:type="gramEnd"/>
-      <w:r>
-        <w:rPr>
-          <w:sz w:val="36"/>
-          <w:szCs w:val="36"/>
-        </w:rPr>
-        <w:t xml:space="preserve"> if they are not in a class form. </w:t>
+        <w:t xml:space="preserve">No programs will be ran if they are not in a class form. </w:t>
       </w:r>
     </w:p>
     <w:p>
@@ -931,23 +820,7 @@
           <w:sz w:val="36"/>
           <w:szCs w:val="36"/>
         </w:rPr>
-        <w:t>Classes will have their attributes and their methods defined within them. (</w:t>
-      </w:r>
-      <w:proofErr w:type="gramStart"/>
-      <w:r>
-        <w:rPr>
-          <w:sz w:val="36"/>
-          <w:szCs w:val="36"/>
-        </w:rPr>
-        <w:t>refer</w:t>
-      </w:r>
-      <w:proofErr w:type="gramEnd"/>
-      <w:r>
-        <w:rPr>
-          <w:sz w:val="36"/>
-          <w:szCs w:val="36"/>
-        </w:rPr>
-        <w:t xml:space="preserve"> to code within </w:t>
+        <w:t xml:space="preserve">Classes will have their attributes and their methods defined within them. (refer to code within </w:t>
       </w:r>
       <w:proofErr w:type="spellStart"/>
       <w:r>
@@ -1096,23 +969,7 @@
           <w:sz w:val="40"/>
           <w:szCs w:val="40"/>
         </w:rPr>
-        <w:t xml:space="preserve">A class will contain </w:t>
-      </w:r>
-      <w:proofErr w:type="gramStart"/>
-      <w:r>
-        <w:rPr>
-          <w:sz w:val="40"/>
-          <w:szCs w:val="40"/>
-        </w:rPr>
-        <w:t>it’s</w:t>
-      </w:r>
-      <w:proofErr w:type="gramEnd"/>
-      <w:r>
-        <w:rPr>
-          <w:sz w:val="40"/>
-          <w:szCs w:val="40"/>
-        </w:rPr>
-        <w:t xml:space="preserve"> fields and methods. </w:t>
+        <w:t xml:space="preserve">A class will contain it’s fields and methods. </w:t>
       </w:r>
     </w:p>
     <w:p>
@@ -1271,23 +1128,475 @@
           <w:sz w:val="40"/>
           <w:szCs w:val="40"/>
         </w:rPr>
-        <w:t xml:space="preserve">Refer to code for first basic </w:t>
-      </w:r>
-      <w:proofErr w:type="gramStart"/>
-      <w:r>
-        <w:rPr>
-          <w:sz w:val="40"/>
-          <w:szCs w:val="40"/>
-        </w:rPr>
-        <w:t>object oriented</w:t>
-      </w:r>
-      <w:proofErr w:type="gramEnd"/>
-      <w:r>
-        <w:rPr>
-          <w:sz w:val="40"/>
-          <w:szCs w:val="40"/>
-        </w:rPr>
-        <w:t xml:space="preserve"> practise </w:t>
+        <w:t>Refer to code for first basic object oriented practise</w:t>
+      </w:r>
+    </w:p>
+    <w:p>
+      <w:pPr>
+        <w:pStyle w:val="ListParagraph"/>
+        <w:rPr>
+          <w:sz w:val="40"/>
+          <w:szCs w:val="40"/>
+        </w:rPr>
+      </w:pPr>
+    </w:p>
+    <w:p>
+      <w:pPr>
+        <w:rPr>
+          <w:sz w:val="40"/>
+          <w:szCs w:val="40"/>
+        </w:rPr>
+      </w:pPr>
+    </w:p>
+    <w:p>
+      <w:pPr>
+        <w:rPr>
+          <w:sz w:val="40"/>
+          <w:szCs w:val="40"/>
+        </w:rPr>
+      </w:pPr>
+    </w:p>
+    <w:p>
+      <w:pPr>
+        <w:rPr>
+          <w:sz w:val="52"/>
+          <w:szCs w:val="52"/>
+        </w:rPr>
+      </w:pPr>
+      <w:r>
+        <w:rPr>
+          <w:sz w:val="52"/>
+          <w:szCs w:val="52"/>
+        </w:rPr>
+        <w:lastRenderedPageBreak/>
+        <w:t>SEPTEMBER 17</w:t>
+      </w:r>
+      <w:r>
+        <w:rPr>
+          <w:sz w:val="52"/>
+          <w:szCs w:val="52"/>
+          <w:vertAlign w:val="superscript"/>
+        </w:rPr>
+        <w:t>th</w:t>
+      </w:r>
+      <w:r>
+        <w:rPr>
+          <w:sz w:val="52"/>
+          <w:szCs w:val="52"/>
+        </w:rPr>
+        <w:t xml:space="preserve"> note review: </w:t>
+      </w:r>
+    </w:p>
+    <w:p>
+      <w:pPr>
+        <w:rPr>
+          <w:sz w:val="52"/>
+          <w:szCs w:val="52"/>
+        </w:rPr>
+      </w:pPr>
+    </w:p>
+    <w:p>
+      <w:pPr>
+        <w:pStyle w:val="ListParagraph"/>
+        <w:numPr>
+          <w:ilvl w:val="0"/>
+          <w:numId w:val="8"/>
+        </w:numPr>
+        <w:rPr>
+          <w:sz w:val="40"/>
+          <w:szCs w:val="40"/>
+        </w:rPr>
+      </w:pPr>
+      <w:r>
+        <w:rPr>
+          <w:sz w:val="40"/>
+          <w:szCs w:val="40"/>
+        </w:rPr>
+        <w:t xml:space="preserve">Understanding as to why Java is highly needed. </w:t>
+      </w:r>
+    </w:p>
+    <w:p>
+      <w:pPr>
+        <w:pStyle w:val="ListParagraph"/>
+        <w:numPr>
+          <w:ilvl w:val="0"/>
+          <w:numId w:val="8"/>
+        </w:numPr>
+        <w:rPr>
+          <w:sz w:val="40"/>
+          <w:szCs w:val="40"/>
+        </w:rPr>
+      </w:pPr>
+      <w:r>
+        <w:rPr>
+          <w:sz w:val="40"/>
+          <w:szCs w:val="40"/>
+        </w:rPr>
+        <w:t xml:space="preserve">Concept of Object oriented programming provides faster code development, and reduces the use of repetitive coding. </w:t>
+      </w:r>
+    </w:p>
+    <w:p>
+      <w:pPr>
+        <w:pStyle w:val="ListParagraph"/>
+        <w:ind w:left="808"/>
+        <w:rPr>
+          <w:sz w:val="40"/>
+          <w:szCs w:val="40"/>
+        </w:rPr>
+      </w:pPr>
+      <w:r>
+        <w:rPr>
+          <w:sz w:val="40"/>
+          <w:szCs w:val="40"/>
+        </w:rPr>
+        <w:t xml:space="preserve"> </w:t>
+      </w:r>
+    </w:p>
+    <w:p>
+      <w:pPr>
+        <w:pStyle w:val="ListParagraph"/>
+        <w:numPr>
+          <w:ilvl w:val="0"/>
+          <w:numId w:val="8"/>
+        </w:numPr>
+        <w:rPr>
+          <w:sz w:val="40"/>
+          <w:szCs w:val="40"/>
+        </w:rPr>
+      </w:pPr>
+      <w:r>
+        <w:rPr>
+          <w:sz w:val="40"/>
+          <w:szCs w:val="40"/>
+        </w:rPr>
+        <w:t>Basic class structure understood.</w:t>
+      </w:r>
+    </w:p>
+    <w:p>
+      <w:pPr>
+        <w:pStyle w:val="ListParagraph"/>
+        <w:rPr>
+          <w:sz w:val="40"/>
+          <w:szCs w:val="40"/>
+        </w:rPr>
+      </w:pPr>
+    </w:p>
+    <w:p>
+      <w:pPr>
+        <w:pStyle w:val="ListParagraph"/>
+        <w:numPr>
+          <w:ilvl w:val="0"/>
+          <w:numId w:val="8"/>
+        </w:numPr>
+        <w:rPr>
+          <w:sz w:val="40"/>
+          <w:szCs w:val="40"/>
+        </w:rPr>
+      </w:pPr>
+      <w:r>
+        <w:rPr>
+          <w:sz w:val="40"/>
+          <w:szCs w:val="40"/>
+        </w:rPr>
+        <w:t xml:space="preserve">How to create fields understood </w:t>
+      </w:r>
+    </w:p>
+    <w:p>
+      <w:pPr>
+        <w:pStyle w:val="ListParagraph"/>
+        <w:rPr>
+          <w:sz w:val="40"/>
+          <w:szCs w:val="40"/>
+        </w:rPr>
+      </w:pPr>
+    </w:p>
+    <w:p>
+      <w:pPr>
+        <w:pStyle w:val="ListParagraph"/>
+        <w:numPr>
+          <w:ilvl w:val="0"/>
+          <w:numId w:val="8"/>
+        </w:numPr>
+        <w:rPr>
+          <w:sz w:val="40"/>
+          <w:szCs w:val="40"/>
+        </w:rPr>
+      </w:pPr>
+      <w:r>
+        <w:rPr>
+          <w:sz w:val="40"/>
+          <w:szCs w:val="40"/>
+        </w:rPr>
+        <w:t xml:space="preserve">How to print objects created from classes understood </w:t>
+      </w:r>
+    </w:p>
+    <w:p>
+      <w:pPr>
+        <w:pStyle w:val="ListParagraph"/>
+        <w:rPr>
+          <w:sz w:val="40"/>
+          <w:szCs w:val="40"/>
+        </w:rPr>
+      </w:pPr>
+    </w:p>
+    <w:p>
+      <w:pPr>
+        <w:pStyle w:val="ListParagraph"/>
+        <w:numPr>
+          <w:ilvl w:val="0"/>
+          <w:numId w:val="8"/>
+        </w:numPr>
+        <w:rPr>
+          <w:sz w:val="40"/>
+          <w:szCs w:val="40"/>
+        </w:rPr>
+      </w:pPr>
+      <w:r>
+        <w:rPr>
+          <w:sz w:val="40"/>
+          <w:szCs w:val="40"/>
+        </w:rPr>
+        <w:t xml:space="preserve">How to use dot-notation to assign values to class fields understood. </w:t>
+      </w:r>
+    </w:p>
+    <w:p>
+      <w:pPr>
+        <w:pStyle w:val="ListParagraph"/>
+        <w:rPr>
+          <w:sz w:val="40"/>
+          <w:szCs w:val="40"/>
+        </w:rPr>
+      </w:pPr>
+    </w:p>
+    <w:p>
+      <w:pPr>
+        <w:rPr>
+          <w:sz w:val="40"/>
+          <w:szCs w:val="40"/>
+        </w:rPr>
+      </w:pPr>
+    </w:p>
+    <w:p>
+      <w:pPr>
+        <w:rPr>
+          <w:sz w:val="40"/>
+          <w:szCs w:val="40"/>
+        </w:rPr>
+      </w:pPr>
+      <w:r>
+        <w:rPr>
+          <w:sz w:val="40"/>
+          <w:szCs w:val="40"/>
+        </w:rPr>
+        <w:t xml:space="preserve">Move forward </w:t>
+      </w:r>
+    </w:p>
+    <w:p>
+      <w:pPr>
+        <w:rPr>
+          <w:sz w:val="40"/>
+          <w:szCs w:val="40"/>
+        </w:rPr>
+      </w:pPr>
+    </w:p>
+    <w:p>
+      <w:pPr>
+        <w:rPr>
+          <w:sz w:val="40"/>
+          <w:szCs w:val="40"/>
+        </w:rPr>
+      </w:pPr>
+    </w:p>
+    <w:p>
+      <w:pPr>
+        <w:rPr>
+          <w:b/>
+          <w:bCs/>
+          <w:sz w:val="44"/>
+          <w:szCs w:val="44"/>
+        </w:rPr>
+      </w:pPr>
+      <w:r>
+        <w:rPr>
+          <w:b/>
+          <w:bCs/>
+          <w:sz w:val="44"/>
+          <w:szCs w:val="44"/>
+        </w:rPr>
+        <w:lastRenderedPageBreak/>
+        <w:t>September 17</w:t>
+      </w:r>
+      <w:r>
+        <w:rPr>
+          <w:b/>
+          <w:bCs/>
+          <w:sz w:val="44"/>
+          <w:szCs w:val="44"/>
+          <w:vertAlign w:val="superscript"/>
+        </w:rPr>
+        <w:t>th</w:t>
+      </w:r>
+      <w:r>
+        <w:rPr>
+          <w:b/>
+          <w:bCs/>
+          <w:sz w:val="44"/>
+          <w:szCs w:val="44"/>
+        </w:rPr>
+        <w:t xml:space="preserve">, 2022 </w:t>
+      </w:r>
+    </w:p>
+    <w:p>
+      <w:pPr>
+        <w:rPr>
+          <w:b/>
+          <w:bCs/>
+          <w:sz w:val="44"/>
+          <w:szCs w:val="44"/>
+        </w:rPr>
+      </w:pPr>
+    </w:p>
+    <w:p>
+      <w:pPr>
+        <w:pStyle w:val="ListParagraph"/>
+        <w:numPr>
+          <w:ilvl w:val="0"/>
+          <w:numId w:val="9"/>
+        </w:numPr>
+        <w:rPr>
+          <w:sz w:val="44"/>
+          <w:szCs w:val="44"/>
+        </w:rPr>
+      </w:pPr>
+      <w:r>
+        <w:rPr>
+          <w:sz w:val="36"/>
+          <w:szCs w:val="36"/>
+        </w:rPr>
+        <w:t xml:space="preserve">Within a methods brackets will be parameters. </w:t>
+      </w:r>
+    </w:p>
+    <w:p>
+      <w:pPr>
+        <w:pStyle w:val="ListParagraph"/>
+        <w:numPr>
+          <w:ilvl w:val="0"/>
+          <w:numId w:val="9"/>
+        </w:numPr>
+        <w:rPr>
+          <w:sz w:val="44"/>
+          <w:szCs w:val="44"/>
+        </w:rPr>
+      </w:pPr>
+      <w:r>
+        <w:rPr>
+          <w:sz w:val="36"/>
+          <w:szCs w:val="36"/>
+        </w:rPr>
+        <w:t xml:space="preserve">Parameters allow methods to become more versatile. </w:t>
+      </w:r>
+    </w:p>
+    <w:p>
+      <w:pPr>
+        <w:pStyle w:val="ListParagraph"/>
+        <w:rPr>
+          <w:sz w:val="44"/>
+          <w:szCs w:val="44"/>
+        </w:rPr>
+      </w:pPr>
+      <w:r>
+        <w:rPr>
+          <w:sz w:val="36"/>
+          <w:szCs w:val="36"/>
+        </w:rPr>
+        <w:t xml:space="preserve"> </w:t>
+      </w:r>
+    </w:p>
+    <w:p>
+      <w:pPr>
+        <w:pStyle w:val="ListParagraph"/>
+        <w:numPr>
+          <w:ilvl w:val="0"/>
+          <w:numId w:val="9"/>
+        </w:numPr>
+        <w:rPr>
+          <w:sz w:val="44"/>
+          <w:szCs w:val="44"/>
+        </w:rPr>
+      </w:pPr>
+      <w:r>
+        <w:rPr>
+          <w:sz w:val="44"/>
+          <w:szCs w:val="44"/>
+        </w:rPr>
+        <w:t xml:space="preserve">The method with the parameter can be defined inside the main class of whatever that is being made. The method will be </w:t>
+      </w:r>
+      <w:r>
+        <w:rPr>
+          <w:b/>
+          <w:bCs/>
+          <w:sz w:val="44"/>
+          <w:szCs w:val="44"/>
+        </w:rPr>
+        <w:t xml:space="preserve">public, have it’s data type, name starting with get, and then a data type for the parameter. There can be more than one parameter within a get method. </w:t>
+      </w:r>
+    </w:p>
+    <w:p>
+      <w:pPr>
+        <w:pStyle w:val="ListParagraph"/>
+        <w:rPr>
+          <w:sz w:val="44"/>
+          <w:szCs w:val="44"/>
+        </w:rPr>
+      </w:pPr>
+    </w:p>
+    <w:p>
+      <w:pPr>
+        <w:pStyle w:val="ListParagraph"/>
+        <w:numPr>
+          <w:ilvl w:val="0"/>
+          <w:numId w:val="9"/>
+        </w:numPr>
+        <w:rPr>
+          <w:sz w:val="44"/>
+          <w:szCs w:val="44"/>
+        </w:rPr>
+      </w:pPr>
+      <w:r>
+        <w:rPr>
+          <w:sz w:val="44"/>
+          <w:szCs w:val="44"/>
+        </w:rPr>
+        <w:t xml:space="preserve">Data types for get methods must be passed as they are indeed returning a value. </w:t>
+      </w:r>
+    </w:p>
+    <w:p>
+      <w:pPr>
+        <w:pStyle w:val="ListParagraph"/>
+        <w:rPr>
+          <w:sz w:val="44"/>
+          <w:szCs w:val="44"/>
+        </w:rPr>
+      </w:pPr>
+    </w:p>
+    <w:p>
+      <w:pPr>
+        <w:pStyle w:val="ListParagraph"/>
+        <w:numPr>
+          <w:ilvl w:val="0"/>
+          <w:numId w:val="9"/>
+        </w:numPr>
+        <w:rPr>
+          <w:sz w:val="44"/>
+          <w:szCs w:val="44"/>
+        </w:rPr>
+      </w:pPr>
+      <w:r>
+        <w:rPr>
+          <w:sz w:val="44"/>
+          <w:szCs w:val="44"/>
+        </w:rPr>
+        <w:t xml:space="preserve">Organization with tax amount to be paid JAVA example created. </w:t>
       </w:r>
     </w:p>
     <w:sectPr>
@@ -1981,6 +2290,232 @@
     </w:lvl>
   </w:abstractNum>
   <w:abstractNum w:abstractNumId="6" w15:restartNumberingAfterBreak="0">
+    <w:nsid w:val="41C2687C"/>
+    <w:multiLevelType w:val="hybridMultilevel"/>
+    <w:tmpl w:val="4454ABBC"/>
+    <w:lvl w:ilvl="0" w:tplc="10090001">
+      <w:start w:val="1"/>
+      <w:numFmt w:val="bullet"/>
+      <w:lvlText w:val=""/>
+      <w:lvlJc w:val="left"/>
+      <w:pPr>
+        <w:ind w:left="720" w:hanging="360"/>
+      </w:pPr>
+      <w:rPr>
+        <w:rFonts w:ascii="Symbol" w:hAnsi="Symbol" w:hint="default"/>
+      </w:rPr>
+    </w:lvl>
+    <w:lvl w:ilvl="1" w:tplc="10090003" w:tentative="1">
+      <w:start w:val="1"/>
+      <w:numFmt w:val="bullet"/>
+      <w:lvlText w:val="o"/>
+      <w:lvlJc w:val="left"/>
+      <w:pPr>
+        <w:ind w:left="1440" w:hanging="360"/>
+      </w:pPr>
+      <w:rPr>
+        <w:rFonts w:ascii="Courier New" w:hAnsi="Courier New" w:cs="Courier New" w:hint="default"/>
+      </w:rPr>
+    </w:lvl>
+    <w:lvl w:ilvl="2" w:tplc="10090005" w:tentative="1">
+      <w:start w:val="1"/>
+      <w:numFmt w:val="bullet"/>
+      <w:lvlText w:val=""/>
+      <w:lvlJc w:val="left"/>
+      <w:pPr>
+        <w:ind w:left="2160" w:hanging="360"/>
+      </w:pPr>
+      <w:rPr>
+        <w:rFonts w:ascii="Wingdings" w:hAnsi="Wingdings" w:hint="default"/>
+      </w:rPr>
+    </w:lvl>
+    <w:lvl w:ilvl="3" w:tplc="10090001" w:tentative="1">
+      <w:start w:val="1"/>
+      <w:numFmt w:val="bullet"/>
+      <w:lvlText w:val=""/>
+      <w:lvlJc w:val="left"/>
+      <w:pPr>
+        <w:ind w:left="2880" w:hanging="360"/>
+      </w:pPr>
+      <w:rPr>
+        <w:rFonts w:ascii="Symbol" w:hAnsi="Symbol" w:hint="default"/>
+      </w:rPr>
+    </w:lvl>
+    <w:lvl w:ilvl="4" w:tplc="10090003" w:tentative="1">
+      <w:start w:val="1"/>
+      <w:numFmt w:val="bullet"/>
+      <w:lvlText w:val="o"/>
+      <w:lvlJc w:val="left"/>
+      <w:pPr>
+        <w:ind w:left="3600" w:hanging="360"/>
+      </w:pPr>
+      <w:rPr>
+        <w:rFonts w:ascii="Courier New" w:hAnsi="Courier New" w:cs="Courier New" w:hint="default"/>
+      </w:rPr>
+    </w:lvl>
+    <w:lvl w:ilvl="5" w:tplc="10090005" w:tentative="1">
+      <w:start w:val="1"/>
+      <w:numFmt w:val="bullet"/>
+      <w:lvlText w:val=""/>
+      <w:lvlJc w:val="left"/>
+      <w:pPr>
+        <w:ind w:left="4320" w:hanging="360"/>
+      </w:pPr>
+      <w:rPr>
+        <w:rFonts w:ascii="Wingdings" w:hAnsi="Wingdings" w:hint="default"/>
+      </w:rPr>
+    </w:lvl>
+    <w:lvl w:ilvl="6" w:tplc="10090001" w:tentative="1">
+      <w:start w:val="1"/>
+      <w:numFmt w:val="bullet"/>
+      <w:lvlText w:val=""/>
+      <w:lvlJc w:val="left"/>
+      <w:pPr>
+        <w:ind w:left="5040" w:hanging="360"/>
+      </w:pPr>
+      <w:rPr>
+        <w:rFonts w:ascii="Symbol" w:hAnsi="Symbol" w:hint="default"/>
+      </w:rPr>
+    </w:lvl>
+    <w:lvl w:ilvl="7" w:tplc="10090003" w:tentative="1">
+      <w:start w:val="1"/>
+      <w:numFmt w:val="bullet"/>
+      <w:lvlText w:val="o"/>
+      <w:lvlJc w:val="left"/>
+      <w:pPr>
+        <w:ind w:left="5760" w:hanging="360"/>
+      </w:pPr>
+      <w:rPr>
+        <w:rFonts w:ascii="Courier New" w:hAnsi="Courier New" w:cs="Courier New" w:hint="default"/>
+      </w:rPr>
+    </w:lvl>
+    <w:lvl w:ilvl="8" w:tplc="10090005" w:tentative="1">
+      <w:start w:val="1"/>
+      <w:numFmt w:val="bullet"/>
+      <w:lvlText w:val=""/>
+      <w:lvlJc w:val="left"/>
+      <w:pPr>
+        <w:ind w:left="6480" w:hanging="360"/>
+      </w:pPr>
+      <w:rPr>
+        <w:rFonts w:ascii="Wingdings" w:hAnsi="Wingdings" w:hint="default"/>
+      </w:rPr>
+    </w:lvl>
+  </w:abstractNum>
+  <w:abstractNum w:abstractNumId="7" w15:restartNumberingAfterBreak="0">
+    <w:nsid w:val="493E1617"/>
+    <w:multiLevelType w:val="hybridMultilevel"/>
+    <w:tmpl w:val="4CEC7764"/>
+    <w:lvl w:ilvl="0" w:tplc="10090001">
+      <w:start w:val="1"/>
+      <w:numFmt w:val="bullet"/>
+      <w:lvlText w:val=""/>
+      <w:lvlJc w:val="left"/>
+      <w:pPr>
+        <w:ind w:left="808" w:hanging="360"/>
+      </w:pPr>
+      <w:rPr>
+        <w:rFonts w:ascii="Symbol" w:hAnsi="Symbol" w:hint="default"/>
+      </w:rPr>
+    </w:lvl>
+    <w:lvl w:ilvl="1" w:tplc="10090003" w:tentative="1">
+      <w:start w:val="1"/>
+      <w:numFmt w:val="bullet"/>
+      <w:lvlText w:val="o"/>
+      <w:lvlJc w:val="left"/>
+      <w:pPr>
+        <w:ind w:left="1528" w:hanging="360"/>
+      </w:pPr>
+      <w:rPr>
+        <w:rFonts w:ascii="Courier New" w:hAnsi="Courier New" w:cs="Courier New" w:hint="default"/>
+      </w:rPr>
+    </w:lvl>
+    <w:lvl w:ilvl="2" w:tplc="10090005" w:tentative="1">
+      <w:start w:val="1"/>
+      <w:numFmt w:val="bullet"/>
+      <w:lvlText w:val=""/>
+      <w:lvlJc w:val="left"/>
+      <w:pPr>
+        <w:ind w:left="2248" w:hanging="360"/>
+      </w:pPr>
+      <w:rPr>
+        <w:rFonts w:ascii="Wingdings" w:hAnsi="Wingdings" w:hint="default"/>
+      </w:rPr>
+    </w:lvl>
+    <w:lvl w:ilvl="3" w:tplc="10090001" w:tentative="1">
+      <w:start w:val="1"/>
+      <w:numFmt w:val="bullet"/>
+      <w:lvlText w:val=""/>
+      <w:lvlJc w:val="left"/>
+      <w:pPr>
+        <w:ind w:left="2968" w:hanging="360"/>
+      </w:pPr>
+      <w:rPr>
+        <w:rFonts w:ascii="Symbol" w:hAnsi="Symbol" w:hint="default"/>
+      </w:rPr>
+    </w:lvl>
+    <w:lvl w:ilvl="4" w:tplc="10090003" w:tentative="1">
+      <w:start w:val="1"/>
+      <w:numFmt w:val="bullet"/>
+      <w:lvlText w:val="o"/>
+      <w:lvlJc w:val="left"/>
+      <w:pPr>
+        <w:ind w:left="3688" w:hanging="360"/>
+      </w:pPr>
+      <w:rPr>
+        <w:rFonts w:ascii="Courier New" w:hAnsi="Courier New" w:cs="Courier New" w:hint="default"/>
+      </w:rPr>
+    </w:lvl>
+    <w:lvl w:ilvl="5" w:tplc="10090005" w:tentative="1">
+      <w:start w:val="1"/>
+      <w:numFmt w:val="bullet"/>
+      <w:lvlText w:val=""/>
+      <w:lvlJc w:val="left"/>
+      <w:pPr>
+        <w:ind w:left="4408" w:hanging="360"/>
+      </w:pPr>
+      <w:rPr>
+        <w:rFonts w:ascii="Wingdings" w:hAnsi="Wingdings" w:hint="default"/>
+      </w:rPr>
+    </w:lvl>
+    <w:lvl w:ilvl="6" w:tplc="10090001" w:tentative="1">
+      <w:start w:val="1"/>
+      <w:numFmt w:val="bullet"/>
+      <w:lvlText w:val=""/>
+      <w:lvlJc w:val="left"/>
+      <w:pPr>
+        <w:ind w:left="5128" w:hanging="360"/>
+      </w:pPr>
+      <w:rPr>
+        <w:rFonts w:ascii="Symbol" w:hAnsi="Symbol" w:hint="default"/>
+      </w:rPr>
+    </w:lvl>
+    <w:lvl w:ilvl="7" w:tplc="10090003" w:tentative="1">
+      <w:start w:val="1"/>
+      <w:numFmt w:val="bullet"/>
+      <w:lvlText w:val="o"/>
+      <w:lvlJc w:val="left"/>
+      <w:pPr>
+        <w:ind w:left="5848" w:hanging="360"/>
+      </w:pPr>
+      <w:rPr>
+        <w:rFonts w:ascii="Courier New" w:hAnsi="Courier New" w:cs="Courier New" w:hint="default"/>
+      </w:rPr>
+    </w:lvl>
+    <w:lvl w:ilvl="8" w:tplc="10090005" w:tentative="1">
+      <w:start w:val="1"/>
+      <w:numFmt w:val="bullet"/>
+      <w:lvlText w:val=""/>
+      <w:lvlJc w:val="left"/>
+      <w:pPr>
+        <w:ind w:left="6568" w:hanging="360"/>
+      </w:pPr>
+      <w:rPr>
+        <w:rFonts w:ascii="Wingdings" w:hAnsi="Wingdings" w:hint="default"/>
+      </w:rPr>
+    </w:lvl>
+  </w:abstractNum>
+  <w:abstractNum w:abstractNumId="8" w15:restartNumberingAfterBreak="0">
     <w:nsid w:val="60195D75"/>
     <w:multiLevelType w:val="hybridMultilevel"/>
     <w:tmpl w:val="D7AEE6CE"/>
@@ -2112,6 +2647,12 @@
     <w:abstractNumId w:val="0"/>
   </w:num>
   <w:num w:numId="7" w16cid:durableId="2090079769">
+    <w:abstractNumId w:val="8"/>
+  </w:num>
+  <w:num w:numId="8" w16cid:durableId="1874151687">
+    <w:abstractNumId w:val="7"/>
+  </w:num>
+  <w:num w:numId="9" w16cid:durableId="618030918">
     <w:abstractNumId w:val="6"/>
   </w:num>
 </w:numbering>
@@ -2519,7 +3060,6 @@
   <w:style w:type="character" w:default="1" w:styleId="DefaultParagraphFont">
     <w:name w:val="Default Paragraph Font"/>
     <w:uiPriority w:val="1"/>
-    <w:semiHidden/>
     <w:unhideWhenUsed/>
   </w:style>
   <w:style w:type="table" w:default="1" w:styleId="TableNormal">

</xml_diff>

<commit_message>
new review added. Creation of classes and objects
</commit_message>
<xml_diff>
--- a/JAVA_note_findings.docx
+++ b/JAVA_note_findings.docx
@@ -162,14 +162,25 @@
         </w:rPr>
         <w:t xml:space="preserve">Java is a great </w:t>
       </w:r>
-      <w:r>
-        <w:rPr>
-          <w:b/>
-          <w:bCs/>
-          <w:sz w:val="36"/>
-          <w:szCs w:val="36"/>
-        </w:rPr>
-        <w:t xml:space="preserve">object oriented programming language. </w:t>
+      <w:proofErr w:type="gramStart"/>
+      <w:r>
+        <w:rPr>
+          <w:b/>
+          <w:bCs/>
+          <w:sz w:val="36"/>
+          <w:szCs w:val="36"/>
+        </w:rPr>
+        <w:t>object oriented</w:t>
+      </w:r>
+      <w:proofErr w:type="gramEnd"/>
+      <w:r>
+        <w:rPr>
+          <w:b/>
+          <w:bCs/>
+          <w:sz w:val="36"/>
+          <w:szCs w:val="36"/>
+        </w:rPr>
+        <w:t xml:space="preserve"> programming language. </w:t>
       </w:r>
     </w:p>
     <w:p>
@@ -206,7 +217,23 @@
           <w:sz w:val="36"/>
           <w:szCs w:val="36"/>
         </w:rPr>
-        <w:t xml:space="preserve">Java was created to handle data through the use of object oriented structure. This approach keeps things clean, and fast development. </w:t>
+        <w:t xml:space="preserve">Java was created to handle data through the use of </w:t>
+      </w:r>
+      <w:proofErr w:type="gramStart"/>
+      <w:r>
+        <w:rPr>
+          <w:sz w:val="36"/>
+          <w:szCs w:val="36"/>
+        </w:rPr>
+        <w:t>object oriented</w:t>
+      </w:r>
+      <w:proofErr w:type="gramEnd"/>
+      <w:r>
+        <w:rPr>
+          <w:sz w:val="36"/>
+          <w:szCs w:val="36"/>
+        </w:rPr>
+        <w:t xml:space="preserve"> structure. This approach keeps things clean, and fast development. </w:t>
       </w:r>
     </w:p>
     <w:p>
@@ -537,7 +564,23 @@
           <w:sz w:val="40"/>
           <w:szCs w:val="40"/>
         </w:rPr>
-        <w:t xml:space="preserve"> Machine acts as a interpreter that will allow for code to be written from Java code to bytecode the OS can understand. </w:t>
+        <w:t xml:space="preserve"> Machine acts as </w:t>
+      </w:r>
+      <w:proofErr w:type="gramStart"/>
+      <w:r>
+        <w:rPr>
+          <w:sz w:val="40"/>
+          <w:szCs w:val="40"/>
+        </w:rPr>
+        <w:t>a</w:t>
+      </w:r>
+      <w:proofErr w:type="gramEnd"/>
+      <w:r>
+        <w:rPr>
+          <w:sz w:val="40"/>
+          <w:szCs w:val="40"/>
+        </w:rPr>
+        <w:t xml:space="preserve"> interpreter that will allow for code to be written from Java code to bytecode the OS can understand. </w:t>
       </w:r>
     </w:p>
     <w:p>
@@ -598,7 +641,27 @@
           <w:szCs w:val="52"/>
         </w:rPr>
         <w:lastRenderedPageBreak/>
-        <w:t xml:space="preserve">Beginning to actually write in Java: </w:t>
+        <w:t xml:space="preserve">Beginning to </w:t>
+      </w:r>
+      <w:proofErr w:type="gramStart"/>
+      <w:r>
+        <w:rPr>
+          <w:b/>
+          <w:bCs/>
+          <w:sz w:val="52"/>
+          <w:szCs w:val="52"/>
+        </w:rPr>
+        <w:t>actually write</w:t>
+      </w:r>
+      <w:proofErr w:type="gramEnd"/>
+      <w:r>
+        <w:rPr>
+          <w:b/>
+          <w:bCs/>
+          <w:sz w:val="52"/>
+          <w:szCs w:val="52"/>
+        </w:rPr>
+        <w:t xml:space="preserve"> in Java: </w:t>
       </w:r>
     </w:p>
     <w:p>
@@ -637,7 +700,23 @@
           <w:sz w:val="36"/>
           <w:szCs w:val="36"/>
         </w:rPr>
-        <w:t xml:space="preserve">: documentation for following specific rules for Java development. Things like: use an asterisk to multiply two numbers, put a parenthesis after this etc. </w:t>
+        <w:t xml:space="preserve">: documentation for following specific rules for Java development. Things </w:t>
+      </w:r>
+      <w:proofErr w:type="gramStart"/>
+      <w:r>
+        <w:rPr>
+          <w:sz w:val="36"/>
+          <w:szCs w:val="36"/>
+        </w:rPr>
+        <w:t>like:</w:t>
+      </w:r>
+      <w:proofErr w:type="gramEnd"/>
+      <w:r>
+        <w:rPr>
+          <w:sz w:val="36"/>
+          <w:szCs w:val="36"/>
+        </w:rPr>
+        <w:t xml:space="preserve"> use an asterisk to multiply two numbers, put a parenthesis after this etc. </w:t>
       </w:r>
     </w:p>
     <w:p>
@@ -682,7 +761,23 @@
           <w:sz w:val="32"/>
           <w:szCs w:val="32"/>
         </w:rPr>
-        <w:t xml:space="preserve">Thousands, and thousands of specific words used within Java. Words like: listening to button clicks, query databases, etc.  </w:t>
+        <w:t xml:space="preserve">Thousands, and thousands of specific words used within Java. Words </w:t>
+      </w:r>
+      <w:proofErr w:type="gramStart"/>
+      <w:r>
+        <w:rPr>
+          <w:sz w:val="32"/>
+          <w:szCs w:val="32"/>
+        </w:rPr>
+        <w:t>like:</w:t>
+      </w:r>
+      <w:proofErr w:type="gramEnd"/>
+      <w:r>
+        <w:rPr>
+          <w:sz w:val="32"/>
+          <w:szCs w:val="32"/>
+        </w:rPr>
+        <w:t xml:space="preserve"> listening to button clicks, query databases, etc.  </w:t>
       </w:r>
     </w:p>
     <w:p>
@@ -791,7 +886,23 @@
           <w:sz w:val="36"/>
           <w:szCs w:val="36"/>
         </w:rPr>
-        <w:t xml:space="preserve">No programs will be ran if they are not in a class form. </w:t>
+        <w:t xml:space="preserve">No programs will be </w:t>
+      </w:r>
+      <w:proofErr w:type="gramStart"/>
+      <w:r>
+        <w:rPr>
+          <w:sz w:val="36"/>
+          <w:szCs w:val="36"/>
+        </w:rPr>
+        <w:t>ran</w:t>
+      </w:r>
+      <w:proofErr w:type="gramEnd"/>
+      <w:r>
+        <w:rPr>
+          <w:sz w:val="36"/>
+          <w:szCs w:val="36"/>
+        </w:rPr>
+        <w:t xml:space="preserve"> if they are not in a class form. </w:t>
       </w:r>
     </w:p>
     <w:p>
@@ -820,7 +931,23 @@
           <w:sz w:val="36"/>
           <w:szCs w:val="36"/>
         </w:rPr>
-        <w:t xml:space="preserve">Classes will have their attributes and their methods defined within them. (refer to code within </w:t>
+        <w:t>Classes will have their attributes and their methods defined within them. (</w:t>
+      </w:r>
+      <w:proofErr w:type="gramStart"/>
+      <w:r>
+        <w:rPr>
+          <w:sz w:val="36"/>
+          <w:szCs w:val="36"/>
+        </w:rPr>
+        <w:t>refer</w:t>
+      </w:r>
+      <w:proofErr w:type="gramEnd"/>
+      <w:r>
+        <w:rPr>
+          <w:sz w:val="36"/>
+          <w:szCs w:val="36"/>
+        </w:rPr>
+        <w:t xml:space="preserve"> to code within </w:t>
       </w:r>
       <w:proofErr w:type="spellStart"/>
       <w:r>
@@ -969,7 +1096,23 @@
           <w:sz w:val="40"/>
           <w:szCs w:val="40"/>
         </w:rPr>
-        <w:t xml:space="preserve">A class will contain it’s fields and methods. </w:t>
+        <w:t xml:space="preserve">A class will contain </w:t>
+      </w:r>
+      <w:proofErr w:type="gramStart"/>
+      <w:r>
+        <w:rPr>
+          <w:sz w:val="40"/>
+          <w:szCs w:val="40"/>
+        </w:rPr>
+        <w:t>it’s</w:t>
+      </w:r>
+      <w:proofErr w:type="gramEnd"/>
+      <w:r>
+        <w:rPr>
+          <w:sz w:val="40"/>
+          <w:szCs w:val="40"/>
+        </w:rPr>
+        <w:t xml:space="preserve"> fields and methods. </w:t>
       </w:r>
     </w:p>
     <w:p>
@@ -1128,7 +1271,23 @@
           <w:sz w:val="40"/>
           <w:szCs w:val="40"/>
         </w:rPr>
-        <w:t>Refer to code for first basic object oriented practise</w:t>
+        <w:t xml:space="preserve">Refer to code for first basic </w:t>
+      </w:r>
+      <w:proofErr w:type="gramStart"/>
+      <w:r>
+        <w:rPr>
+          <w:sz w:val="40"/>
+          <w:szCs w:val="40"/>
+        </w:rPr>
+        <w:t>object oriented</w:t>
+      </w:r>
+      <w:proofErr w:type="gramEnd"/>
+      <w:r>
+        <w:rPr>
+          <w:sz w:val="40"/>
+          <w:szCs w:val="40"/>
+        </w:rPr>
+        <w:t xml:space="preserve"> practise</w:t>
       </w:r>
     </w:p>
     <w:p>
@@ -1232,7 +1391,23 @@
           <w:sz w:val="40"/>
           <w:szCs w:val="40"/>
         </w:rPr>
-        <w:t xml:space="preserve">Concept of Object oriented programming provides faster code development, and reduces the use of repetitive coding. </w:t>
+        <w:t xml:space="preserve">Concept of </w:t>
+      </w:r>
+      <w:proofErr w:type="gramStart"/>
+      <w:r>
+        <w:rPr>
+          <w:sz w:val="40"/>
+          <w:szCs w:val="40"/>
+        </w:rPr>
+        <w:t>Object oriented</w:t>
+      </w:r>
+      <w:proofErr w:type="gramEnd"/>
+      <w:r>
+        <w:rPr>
+          <w:sz w:val="40"/>
+          <w:szCs w:val="40"/>
+        </w:rPr>
+        <w:t xml:space="preserve"> programming provides faster code development, and reduces the use of repetitive coding. </w:t>
       </w:r>
     </w:p>
     <w:p>
@@ -1473,7 +1648,23 @@
           <w:sz w:val="36"/>
           <w:szCs w:val="36"/>
         </w:rPr>
-        <w:t xml:space="preserve">Within a methods brackets will be parameters. </w:t>
+        <w:t xml:space="preserve">Within a </w:t>
+      </w:r>
+      <w:proofErr w:type="gramStart"/>
+      <w:r>
+        <w:rPr>
+          <w:sz w:val="36"/>
+          <w:szCs w:val="36"/>
+        </w:rPr>
+        <w:t>methods brackets</w:t>
+      </w:r>
+      <w:proofErr w:type="gramEnd"/>
+      <w:r>
+        <w:rPr>
+          <w:sz w:val="36"/>
+          <w:szCs w:val="36"/>
+        </w:rPr>
+        <w:t xml:space="preserve"> will be parameters. </w:t>
       </w:r>
     </w:p>
     <w:p>
@@ -1538,7 +1729,27 @@
           <w:sz w:val="44"/>
           <w:szCs w:val="44"/>
         </w:rPr>
-        <w:t xml:space="preserve">public, have it’s data type, name starting with get, and then a data type for the parameter. There can be more than one parameter within a get method. </w:t>
+        <w:t xml:space="preserve">public, have </w:t>
+      </w:r>
+      <w:proofErr w:type="gramStart"/>
+      <w:r>
+        <w:rPr>
+          <w:b/>
+          <w:bCs/>
+          <w:sz w:val="44"/>
+          <w:szCs w:val="44"/>
+        </w:rPr>
+        <w:t>it’s</w:t>
+      </w:r>
+      <w:proofErr w:type="gramEnd"/>
+      <w:r>
+        <w:rPr>
+          <w:b/>
+          <w:bCs/>
+          <w:sz w:val="44"/>
+          <w:szCs w:val="44"/>
+        </w:rPr>
+        <w:t xml:space="preserve"> data type, name starting with get, and then a data type for the parameter. There can be more than one parameter within a get method. </w:t>
       </w:r>
     </w:p>
     <w:p>
@@ -1598,6 +1809,294 @@
         </w:rPr>
         <w:t xml:space="preserve">Organization with tax amount to be paid JAVA example created. </w:t>
       </w:r>
+    </w:p>
+    <w:p>
+      <w:pPr>
+        <w:pStyle w:val="ListParagraph"/>
+        <w:rPr>
+          <w:sz w:val="44"/>
+          <w:szCs w:val="44"/>
+        </w:rPr>
+      </w:pPr>
+    </w:p>
+    <w:p>
+      <w:pPr>
+        <w:pStyle w:val="ListParagraph"/>
+        <w:numPr>
+          <w:ilvl w:val="0"/>
+          <w:numId w:val="9"/>
+        </w:numPr>
+        <w:rPr>
+          <w:sz w:val="44"/>
+          <w:szCs w:val="44"/>
+        </w:rPr>
+      </w:pPr>
+      <w:r>
+        <w:rPr>
+          <w:sz w:val="44"/>
+          <w:szCs w:val="44"/>
+        </w:rPr>
+        <w:t xml:space="preserve">Methods with parameters understood to this point. There can be multiple methods with </w:t>
+      </w:r>
+      <w:r>
+        <w:rPr>
+          <w:sz w:val="44"/>
+          <w:szCs w:val="44"/>
+        </w:rPr>
+        <w:lastRenderedPageBreak/>
+        <w:t xml:space="preserve">different parameters. Its just a matter of more practise. </w:t>
+      </w:r>
+    </w:p>
+    <w:p>
+      <w:pPr>
+        <w:pStyle w:val="ListParagraph"/>
+        <w:rPr>
+          <w:sz w:val="44"/>
+          <w:szCs w:val="44"/>
+        </w:rPr>
+      </w:pPr>
+    </w:p>
+    <w:p>
+      <w:pPr>
+        <w:rPr>
+          <w:sz w:val="44"/>
+          <w:szCs w:val="44"/>
+        </w:rPr>
+      </w:pPr>
+    </w:p>
+    <w:p>
+      <w:pPr>
+        <w:rPr>
+          <w:sz w:val="44"/>
+          <w:szCs w:val="44"/>
+        </w:rPr>
+      </w:pPr>
+    </w:p>
+    <w:p>
+      <w:pPr>
+        <w:rPr>
+          <w:sz w:val="44"/>
+          <w:szCs w:val="44"/>
+        </w:rPr>
+      </w:pPr>
+    </w:p>
+    <w:p>
+      <w:pPr>
+        <w:rPr>
+          <w:sz w:val="44"/>
+          <w:szCs w:val="44"/>
+        </w:rPr>
+      </w:pPr>
+    </w:p>
+    <w:p>
+      <w:pPr>
+        <w:rPr>
+          <w:sz w:val="44"/>
+          <w:szCs w:val="44"/>
+        </w:rPr>
+      </w:pPr>
+    </w:p>
+    <w:p>
+      <w:pPr>
+        <w:rPr>
+          <w:sz w:val="44"/>
+          <w:szCs w:val="44"/>
+        </w:rPr>
+      </w:pPr>
+    </w:p>
+    <w:p>
+      <w:pPr>
+        <w:rPr>
+          <w:sz w:val="44"/>
+          <w:szCs w:val="44"/>
+        </w:rPr>
+      </w:pPr>
+    </w:p>
+    <w:p>
+      <w:pPr>
+        <w:rPr>
+          <w:sz w:val="44"/>
+          <w:szCs w:val="44"/>
+        </w:rPr>
+      </w:pPr>
+    </w:p>
+    <w:p>
+      <w:pPr>
+        <w:rPr>
+          <w:sz w:val="44"/>
+          <w:szCs w:val="44"/>
+        </w:rPr>
+      </w:pPr>
+    </w:p>
+    <w:p>
+      <w:pPr>
+        <w:rPr>
+          <w:sz w:val="44"/>
+          <w:szCs w:val="44"/>
+        </w:rPr>
+      </w:pPr>
+    </w:p>
+    <w:p>
+      <w:pPr>
+        <w:rPr>
+          <w:sz w:val="44"/>
+          <w:szCs w:val="44"/>
+        </w:rPr>
+      </w:pPr>
+    </w:p>
+    <w:p>
+      <w:pPr>
+        <w:rPr>
+          <w:sz w:val="44"/>
+          <w:szCs w:val="44"/>
+        </w:rPr>
+      </w:pPr>
+    </w:p>
+    <w:p>
+      <w:pPr>
+        <w:rPr>
+          <w:sz w:val="44"/>
+          <w:szCs w:val="44"/>
+        </w:rPr>
+      </w:pPr>
+    </w:p>
+    <w:p>
+      <w:pPr>
+        <w:rPr>
+          <w:sz w:val="44"/>
+          <w:szCs w:val="44"/>
+        </w:rPr>
+      </w:pPr>
+    </w:p>
+    <w:p>
+      <w:pPr>
+        <w:rPr>
+          <w:sz w:val="44"/>
+          <w:szCs w:val="44"/>
+        </w:rPr>
+      </w:pPr>
+    </w:p>
+    <w:p>
+      <w:pPr>
+        <w:rPr>
+          <w:b/>
+          <w:bCs/>
+          <w:sz w:val="44"/>
+          <w:szCs w:val="44"/>
+        </w:rPr>
+      </w:pPr>
+      <w:r>
+        <w:rPr>
+          <w:b/>
+          <w:bCs/>
+          <w:sz w:val="44"/>
+          <w:szCs w:val="44"/>
+        </w:rPr>
+        <w:lastRenderedPageBreak/>
+        <w:t>October 2</w:t>
+      </w:r>
+      <w:r>
+        <w:rPr>
+          <w:b/>
+          <w:bCs/>
+          <w:sz w:val="44"/>
+          <w:szCs w:val="44"/>
+          <w:vertAlign w:val="superscript"/>
+        </w:rPr>
+        <w:t>nd</w:t>
+      </w:r>
+      <w:proofErr w:type="gramStart"/>
+      <w:r>
+        <w:rPr>
+          <w:b/>
+          <w:bCs/>
+          <w:sz w:val="44"/>
+          <w:szCs w:val="44"/>
+        </w:rPr>
+        <w:t xml:space="preserve"> 2022</w:t>
+      </w:r>
+      <w:proofErr w:type="gramEnd"/>
+      <w:r>
+        <w:rPr>
+          <w:b/>
+          <w:bCs/>
+          <w:sz w:val="44"/>
+          <w:szCs w:val="44"/>
+        </w:rPr>
+        <w:t xml:space="preserve"> – Revisitation of concepts previously learned, too much time slipped, need to revisit OOP fundamentals. </w:t>
+      </w:r>
+    </w:p>
+    <w:p>
+      <w:pPr>
+        <w:rPr>
+          <w:b/>
+          <w:bCs/>
+          <w:sz w:val="44"/>
+          <w:szCs w:val="44"/>
+        </w:rPr>
+      </w:pPr>
+    </w:p>
+    <w:p>
+      <w:pPr>
+        <w:pStyle w:val="ListParagraph"/>
+        <w:numPr>
+          <w:ilvl w:val="0"/>
+          <w:numId w:val="10"/>
+        </w:numPr>
+        <w:rPr>
+          <w:b/>
+          <w:bCs/>
+          <w:sz w:val="32"/>
+          <w:szCs w:val="32"/>
+        </w:rPr>
+      </w:pPr>
+      <w:r>
+        <w:rPr>
+          <w:sz w:val="32"/>
+          <w:szCs w:val="32"/>
+        </w:rPr>
+        <w:t xml:space="preserve">The beginning sections of this chapter reviewed the concepts of using classes. Declaring fields, and then creating objects of the class within the class with the MAIN method. </w:t>
+      </w:r>
+    </w:p>
+    <w:p>
+      <w:pPr>
+        <w:pStyle w:val="ListParagraph"/>
+        <w:numPr>
+          <w:ilvl w:val="0"/>
+          <w:numId w:val="10"/>
+        </w:numPr>
+        <w:rPr>
+          <w:b/>
+          <w:bCs/>
+          <w:sz w:val="32"/>
+          <w:szCs w:val="32"/>
+        </w:rPr>
+      </w:pPr>
+      <w:r>
+        <w:rPr>
+          <w:sz w:val="32"/>
+          <w:szCs w:val="32"/>
+        </w:rPr>
+        <w:t xml:space="preserve">For practise code to refresh my memory I will be writing the example that wants to have an organization class written. </w:t>
+      </w:r>
+    </w:p>
+    <w:p>
+      <w:pPr>
+        <w:rPr>
+          <w:b/>
+          <w:bCs/>
+          <w:sz w:val="32"/>
+          <w:szCs w:val="32"/>
+        </w:rPr>
+      </w:pPr>
+    </w:p>
+    <w:p>
+      <w:pPr>
+        <w:rPr>
+          <w:sz w:val="32"/>
+          <w:szCs w:val="32"/>
+        </w:rPr>
+      </w:pPr>
     </w:p>
     <w:sectPr>
       <w:pgSz w:w="12240" w:h="15840"/>
@@ -2519,6 +3018,119 @@
     <w:nsid w:val="60195D75"/>
     <w:multiLevelType w:val="hybridMultilevel"/>
     <w:tmpl w:val="D7AEE6CE"/>
+    <w:lvl w:ilvl="0" w:tplc="10090001">
+      <w:start w:val="1"/>
+      <w:numFmt w:val="bullet"/>
+      <w:lvlText w:val=""/>
+      <w:lvlJc w:val="left"/>
+      <w:pPr>
+        <w:ind w:left="720" w:hanging="360"/>
+      </w:pPr>
+      <w:rPr>
+        <w:rFonts w:ascii="Symbol" w:hAnsi="Symbol" w:hint="default"/>
+      </w:rPr>
+    </w:lvl>
+    <w:lvl w:ilvl="1" w:tplc="10090003" w:tentative="1">
+      <w:start w:val="1"/>
+      <w:numFmt w:val="bullet"/>
+      <w:lvlText w:val="o"/>
+      <w:lvlJc w:val="left"/>
+      <w:pPr>
+        <w:ind w:left="1440" w:hanging="360"/>
+      </w:pPr>
+      <w:rPr>
+        <w:rFonts w:ascii="Courier New" w:hAnsi="Courier New" w:cs="Courier New" w:hint="default"/>
+      </w:rPr>
+    </w:lvl>
+    <w:lvl w:ilvl="2" w:tplc="10090005" w:tentative="1">
+      <w:start w:val="1"/>
+      <w:numFmt w:val="bullet"/>
+      <w:lvlText w:val=""/>
+      <w:lvlJc w:val="left"/>
+      <w:pPr>
+        <w:ind w:left="2160" w:hanging="360"/>
+      </w:pPr>
+      <w:rPr>
+        <w:rFonts w:ascii="Wingdings" w:hAnsi="Wingdings" w:hint="default"/>
+      </w:rPr>
+    </w:lvl>
+    <w:lvl w:ilvl="3" w:tplc="10090001" w:tentative="1">
+      <w:start w:val="1"/>
+      <w:numFmt w:val="bullet"/>
+      <w:lvlText w:val=""/>
+      <w:lvlJc w:val="left"/>
+      <w:pPr>
+        <w:ind w:left="2880" w:hanging="360"/>
+      </w:pPr>
+      <w:rPr>
+        <w:rFonts w:ascii="Symbol" w:hAnsi="Symbol" w:hint="default"/>
+      </w:rPr>
+    </w:lvl>
+    <w:lvl w:ilvl="4" w:tplc="10090003" w:tentative="1">
+      <w:start w:val="1"/>
+      <w:numFmt w:val="bullet"/>
+      <w:lvlText w:val="o"/>
+      <w:lvlJc w:val="left"/>
+      <w:pPr>
+        <w:ind w:left="3600" w:hanging="360"/>
+      </w:pPr>
+      <w:rPr>
+        <w:rFonts w:ascii="Courier New" w:hAnsi="Courier New" w:cs="Courier New" w:hint="default"/>
+      </w:rPr>
+    </w:lvl>
+    <w:lvl w:ilvl="5" w:tplc="10090005" w:tentative="1">
+      <w:start w:val="1"/>
+      <w:numFmt w:val="bullet"/>
+      <w:lvlText w:val=""/>
+      <w:lvlJc w:val="left"/>
+      <w:pPr>
+        <w:ind w:left="4320" w:hanging="360"/>
+      </w:pPr>
+      <w:rPr>
+        <w:rFonts w:ascii="Wingdings" w:hAnsi="Wingdings" w:hint="default"/>
+      </w:rPr>
+    </w:lvl>
+    <w:lvl w:ilvl="6" w:tplc="10090001" w:tentative="1">
+      <w:start w:val="1"/>
+      <w:numFmt w:val="bullet"/>
+      <w:lvlText w:val=""/>
+      <w:lvlJc w:val="left"/>
+      <w:pPr>
+        <w:ind w:left="5040" w:hanging="360"/>
+      </w:pPr>
+      <w:rPr>
+        <w:rFonts w:ascii="Symbol" w:hAnsi="Symbol" w:hint="default"/>
+      </w:rPr>
+    </w:lvl>
+    <w:lvl w:ilvl="7" w:tplc="10090003" w:tentative="1">
+      <w:start w:val="1"/>
+      <w:numFmt w:val="bullet"/>
+      <w:lvlText w:val="o"/>
+      <w:lvlJc w:val="left"/>
+      <w:pPr>
+        <w:ind w:left="5760" w:hanging="360"/>
+      </w:pPr>
+      <w:rPr>
+        <w:rFonts w:ascii="Courier New" w:hAnsi="Courier New" w:cs="Courier New" w:hint="default"/>
+      </w:rPr>
+    </w:lvl>
+    <w:lvl w:ilvl="8" w:tplc="10090005" w:tentative="1">
+      <w:start w:val="1"/>
+      <w:numFmt w:val="bullet"/>
+      <w:lvlText w:val=""/>
+      <w:lvlJc w:val="left"/>
+      <w:pPr>
+        <w:ind w:left="6480" w:hanging="360"/>
+      </w:pPr>
+      <w:rPr>
+        <w:rFonts w:ascii="Wingdings" w:hAnsi="Wingdings" w:hint="default"/>
+      </w:rPr>
+    </w:lvl>
+  </w:abstractNum>
+  <w:abstractNum w:abstractNumId="9" w15:restartNumberingAfterBreak="0">
+    <w:nsid w:val="62EC4754"/>
+    <w:multiLevelType w:val="hybridMultilevel"/>
+    <w:tmpl w:val="4F7CA8E6"/>
     <w:lvl w:ilvl="0" w:tplc="10090001">
       <w:start w:val="1"/>
       <w:numFmt w:val="bullet"/>
@@ -2654,6 +3266,9 @@
   </w:num>
   <w:num w:numId="9" w16cid:durableId="618030918">
     <w:abstractNumId w:val="6"/>
+  </w:num>
+  <w:num w:numId="10" w16cid:durableId="1788426809">
+    <w:abstractNumId w:val="9"/>
   </w:num>
 </w:numbering>
 </file>
@@ -3060,6 +3675,7 @@
   <w:style w:type="character" w:default="1" w:styleId="DefaultParagraphFont">
     <w:name w:val="Default Paragraph Font"/>
     <w:uiPriority w:val="1"/>
+    <w:semiHidden/>
     <w:unhideWhenUsed/>
   </w:style>
   <w:style w:type="table" w:default="1" w:styleId="TableNormal">

</xml_diff>